<commit_message>
update ex25 sobre formulários
</commit_message>
<xml_diff>
--- a/Conteudo 4/ex025/Word/Aprendendo Formulários em HTML.docx
+++ b/Conteudo 4/ex025/Word/Aprendendo Formulários em HTML.docx
@@ -1300,7 +1300,1964 @@
         <w:t>.</w:t>
       </w:r>
     </w:p>
-    <w:p/>
+    <w:p>
+      <w:pPr>
+        <w:rPr>
+          <w:b/>
+          <w:bCs/>
+        </w:rPr>
+      </w:pPr>
+      <w:r>
+        <w:rPr>
+          <w:b/>
+          <w:bCs/>
+        </w:rPr>
+        <w:t>QUANDO QUISER DESLIGAR AS SUGESTÕES DE PREENCHIMENTO NO FORMULARIO BASTA COLOCAR</w:t>
+      </w:r>
+    </w:p>
+    <w:p>
+      <w:pPr>
+        <w:shd w:val="clear" w:color="auto" w:fill="1E1E1E"/>
+        <w:spacing w:after="0" w:line="405" w:lineRule="atLeast"/>
+        <w:rPr>
+          <w:rFonts w:ascii="Consolas" w:eastAsia="Times New Roman" w:hAnsi="Consolas" w:cs="Times New Roman"/>
+          <w:color w:val="D4D4D4"/>
+          <w:sz w:val="30"/>
+          <w:szCs w:val="30"/>
+          <w:lang w:eastAsia="pt-BR"/>
+        </w:rPr>
+      </w:pPr>
+      <w:r>
+        <w:rPr>
+          <w:rFonts w:ascii="Consolas" w:eastAsia="Times New Roman" w:hAnsi="Consolas" w:cs="Times New Roman"/>
+          <w:color w:val="808080"/>
+          <w:sz w:val="30"/>
+          <w:szCs w:val="30"/>
+          <w:lang w:eastAsia="pt-BR"/>
+        </w:rPr>
+        <w:t>&lt;</w:t>
+      </w:r>
+      <w:proofErr w:type="spellStart"/>
+      <w:r>
+        <w:rPr>
+          <w:rFonts w:ascii="Consolas" w:eastAsia="Times New Roman" w:hAnsi="Consolas" w:cs="Times New Roman"/>
+          <w:color w:val="569CD6"/>
+          <w:sz w:val="30"/>
+          <w:szCs w:val="30"/>
+          <w:lang w:eastAsia="pt-BR"/>
+        </w:rPr>
+        <w:t>form</w:t>
+      </w:r>
+      <w:proofErr w:type="spellEnd"/>
+      <w:r>
+        <w:rPr>
+          <w:rFonts w:ascii="Consolas" w:eastAsia="Times New Roman" w:hAnsi="Consolas" w:cs="Times New Roman"/>
+          <w:color w:val="D4D4D4"/>
+          <w:sz w:val="30"/>
+          <w:szCs w:val="30"/>
+          <w:lang w:eastAsia="pt-BR"/>
+        </w:rPr>
+        <w:t xml:space="preserve"> </w:t>
+      </w:r>
+      <w:r>
+        <w:rPr>
+          <w:rFonts w:ascii="Consolas" w:eastAsia="Times New Roman" w:hAnsi="Consolas" w:cs="Times New Roman"/>
+          <w:color w:val="9CDCFE"/>
+          <w:sz w:val="30"/>
+          <w:szCs w:val="30"/>
+          <w:lang w:eastAsia="pt-BR"/>
+        </w:rPr>
+        <w:t>autocomplete</w:t>
+      </w:r>
+      <w:r>
+        <w:rPr>
+          <w:rFonts w:ascii="Consolas" w:eastAsia="Times New Roman" w:hAnsi="Consolas" w:cs="Times New Roman"/>
+          <w:color w:val="D4D4D4"/>
+          <w:sz w:val="30"/>
+          <w:szCs w:val="30"/>
+          <w:lang w:eastAsia="pt-BR"/>
+        </w:rPr>
+        <w:t>=</w:t>
+      </w:r>
+      <w:r>
+        <w:rPr>
+          <w:rFonts w:ascii="Consolas" w:eastAsia="Times New Roman" w:hAnsi="Consolas" w:cs="Times New Roman"/>
+          <w:color w:val="CE9178"/>
+          <w:sz w:val="30"/>
+          <w:szCs w:val="30"/>
+          <w:lang w:eastAsia="pt-BR"/>
+        </w:rPr>
+        <w:t>"off"</w:t>
+      </w:r>
+      <w:r>
+        <w:rPr>
+          <w:rFonts w:ascii="Consolas" w:eastAsia="Times New Roman" w:hAnsi="Consolas" w:cs="Times New Roman"/>
+          <w:color w:val="808080"/>
+          <w:sz w:val="30"/>
+          <w:szCs w:val="30"/>
+          <w:lang w:eastAsia="pt-BR"/>
+        </w:rPr>
+        <w:t>&gt;</w:t>
+      </w:r>
+    </w:p>
+    <w:p>
+      <w:pPr>
+        <w:rPr>
+          <w:b/>
+          <w:bCs/>
+        </w:rPr>
+      </w:pPr>
+      <w:r>
+        <w:rPr>
+          <w:b/>
+          <w:bCs/>
+        </w:rPr>
+        <w:t>.</w:t>
+      </w:r>
+    </w:p>
+    <w:p>
+      <w:pPr>
+        <w:rPr>
+          <w:b/>
+          <w:bCs/>
+        </w:rPr>
+      </w:pPr>
+      <w:r>
+        <w:rPr>
+          <w:b/>
+          <w:bCs/>
+        </w:rPr>
+        <w:t>.</w:t>
+      </w:r>
+    </w:p>
+    <w:p>
+      <w:pPr>
+        <w:rPr>
+          <w:b/>
+          <w:bCs/>
+        </w:rPr>
+      </w:pPr>
+      <w:r>
+        <w:rPr>
+          <w:b/>
+          <w:bCs/>
+        </w:rPr>
+        <w:t xml:space="preserve">Para enviar os formulários </w:t>
+      </w:r>
+      <w:proofErr w:type="spellStart"/>
+      <w:r>
+        <w:rPr>
+          <w:b/>
+          <w:bCs/>
+        </w:rPr>
+        <w:t>sera</w:t>
+      </w:r>
+      <w:proofErr w:type="spellEnd"/>
+      <w:r>
+        <w:rPr>
+          <w:b/>
+          <w:bCs/>
+        </w:rPr>
+        <w:t xml:space="preserve"> necessária uma nova linguagem, neste caso ele utilizou como exemplo o PHP</w:t>
+      </w:r>
+    </w:p>
+    <w:p>
+      <w:pPr>
+        <w:shd w:val="clear" w:color="auto" w:fill="1E1E1E"/>
+        <w:spacing w:after="0" w:line="405" w:lineRule="atLeast"/>
+        <w:rPr>
+          <w:rFonts w:ascii="Consolas" w:eastAsia="Times New Roman" w:hAnsi="Consolas" w:cs="Times New Roman"/>
+          <w:color w:val="D4D4D4"/>
+          <w:sz w:val="30"/>
+          <w:szCs w:val="30"/>
+          <w:lang w:eastAsia="pt-BR"/>
+        </w:rPr>
+      </w:pPr>
+      <w:r>
+        <w:rPr>
+          <w:rFonts w:ascii="Consolas" w:eastAsia="Times New Roman" w:hAnsi="Consolas" w:cs="Times New Roman"/>
+          <w:color w:val="808080"/>
+          <w:sz w:val="30"/>
+          <w:szCs w:val="30"/>
+          <w:lang w:eastAsia="pt-BR"/>
+        </w:rPr>
+        <w:t>&lt;</w:t>
+      </w:r>
+      <w:proofErr w:type="spellStart"/>
+      <w:r>
+        <w:rPr>
+          <w:rFonts w:ascii="Consolas" w:eastAsia="Times New Roman" w:hAnsi="Consolas" w:cs="Times New Roman"/>
+          <w:color w:val="569CD6"/>
+          <w:sz w:val="30"/>
+          <w:szCs w:val="30"/>
+          <w:lang w:eastAsia="pt-BR"/>
+        </w:rPr>
+        <w:t>form</w:t>
+      </w:r>
+      <w:proofErr w:type="spellEnd"/>
+      <w:r>
+        <w:rPr>
+          <w:rFonts w:ascii="Consolas" w:eastAsia="Times New Roman" w:hAnsi="Consolas" w:cs="Times New Roman"/>
+          <w:color w:val="D4D4D4"/>
+          <w:sz w:val="30"/>
+          <w:szCs w:val="30"/>
+          <w:lang w:eastAsia="pt-BR"/>
+        </w:rPr>
+        <w:t xml:space="preserve"> </w:t>
+      </w:r>
+      <w:proofErr w:type="spellStart"/>
+      <w:r>
+        <w:rPr>
+          <w:rFonts w:ascii="Consolas" w:eastAsia="Times New Roman" w:hAnsi="Consolas" w:cs="Times New Roman"/>
+          <w:color w:val="9CDCFE"/>
+          <w:sz w:val="30"/>
+          <w:szCs w:val="30"/>
+          <w:lang w:eastAsia="pt-BR"/>
+        </w:rPr>
+        <w:t>action</w:t>
+      </w:r>
+      <w:proofErr w:type="spellEnd"/>
+      <w:r>
+        <w:rPr>
+          <w:rFonts w:ascii="Consolas" w:eastAsia="Times New Roman" w:hAnsi="Consolas" w:cs="Times New Roman"/>
+          <w:color w:val="D4D4D4"/>
+          <w:sz w:val="30"/>
+          <w:szCs w:val="30"/>
+          <w:lang w:eastAsia="pt-BR"/>
+        </w:rPr>
+        <w:t>=</w:t>
+      </w:r>
+      <w:r>
+        <w:rPr>
+          <w:rFonts w:ascii="Consolas" w:eastAsia="Times New Roman" w:hAnsi="Consolas" w:cs="Times New Roman"/>
+          <w:color w:val="CE9178"/>
+          <w:sz w:val="30"/>
+          <w:szCs w:val="30"/>
+          <w:lang w:eastAsia="pt-BR"/>
+        </w:rPr>
+        <w:t>"</w:t>
+      </w:r>
+      <w:proofErr w:type="spellStart"/>
+      <w:r>
+        <w:rPr>
+          <w:rFonts w:ascii="Consolas" w:eastAsia="Times New Roman" w:hAnsi="Consolas" w:cs="Times New Roman"/>
+          <w:color w:val="CE9178"/>
+          <w:sz w:val="30"/>
+          <w:szCs w:val="30"/>
+          <w:lang w:eastAsia="pt-BR"/>
+        </w:rPr>
+        <w:t>cadastro.php</w:t>
+      </w:r>
+      <w:proofErr w:type="spellEnd"/>
+      <w:r>
+        <w:rPr>
+          <w:rFonts w:ascii="Consolas" w:eastAsia="Times New Roman" w:hAnsi="Consolas" w:cs="Times New Roman"/>
+          <w:color w:val="CE9178"/>
+          <w:sz w:val="30"/>
+          <w:szCs w:val="30"/>
+          <w:lang w:eastAsia="pt-BR"/>
+        </w:rPr>
+        <w:t>"</w:t>
+      </w:r>
+      <w:r>
+        <w:rPr>
+          <w:rFonts w:ascii="Consolas" w:eastAsia="Times New Roman" w:hAnsi="Consolas" w:cs="Times New Roman"/>
+          <w:color w:val="D4D4D4"/>
+          <w:sz w:val="30"/>
+          <w:szCs w:val="30"/>
+          <w:lang w:eastAsia="pt-BR"/>
+        </w:rPr>
+        <w:t xml:space="preserve"> </w:t>
+      </w:r>
+      <w:r>
+        <w:rPr>
+          <w:rFonts w:ascii="Consolas" w:eastAsia="Times New Roman" w:hAnsi="Consolas" w:cs="Times New Roman"/>
+          <w:color w:val="9CDCFE"/>
+          <w:sz w:val="30"/>
+          <w:szCs w:val="30"/>
+          <w:lang w:eastAsia="pt-BR"/>
+        </w:rPr>
+        <w:t>autocomplete</w:t>
+      </w:r>
+      <w:r>
+        <w:rPr>
+          <w:rFonts w:ascii="Consolas" w:eastAsia="Times New Roman" w:hAnsi="Consolas" w:cs="Times New Roman"/>
+          <w:color w:val="D4D4D4"/>
+          <w:sz w:val="30"/>
+          <w:szCs w:val="30"/>
+          <w:lang w:eastAsia="pt-BR"/>
+        </w:rPr>
+        <w:t>=</w:t>
+      </w:r>
+      <w:r>
+        <w:rPr>
+          <w:rFonts w:ascii="Consolas" w:eastAsia="Times New Roman" w:hAnsi="Consolas" w:cs="Times New Roman"/>
+          <w:color w:val="CE9178"/>
+          <w:sz w:val="30"/>
+          <w:szCs w:val="30"/>
+          <w:lang w:eastAsia="pt-BR"/>
+        </w:rPr>
+        <w:t>"off"</w:t>
+      </w:r>
+      <w:r>
+        <w:rPr>
+          <w:rFonts w:ascii="Consolas" w:eastAsia="Times New Roman" w:hAnsi="Consolas" w:cs="Times New Roman"/>
+          <w:color w:val="808080"/>
+          <w:sz w:val="30"/>
+          <w:szCs w:val="30"/>
+          <w:lang w:eastAsia="pt-BR"/>
+        </w:rPr>
+        <w:t>&gt;</w:t>
+      </w:r>
+    </w:p>
+    <w:p>
+      <w:pPr>
+        <w:rPr>
+          <w:b/>
+          <w:bCs/>
+        </w:rPr>
+      </w:pPr>
+      <w:r>
+        <w:rPr>
+          <w:b/>
+          <w:bCs/>
+        </w:rPr>
+        <w:t>.</w:t>
+      </w:r>
+    </w:p>
+    <w:p>
+      <w:pPr>
+        <w:rPr>
+          <w:b/>
+          <w:bCs/>
+        </w:rPr>
+      </w:pPr>
+      <w:r>
+        <w:rPr>
+          <w:b/>
+          <w:bCs/>
+        </w:rPr>
+        <w:t>.</w:t>
+      </w:r>
+    </w:p>
+    <w:p>
+      <w:pPr>
+        <w:rPr>
+          <w:b/>
+          <w:bCs/>
+        </w:rPr>
+      </w:pPr>
+      <w:r>
+        <w:rPr>
+          <w:b/>
+          <w:bCs/>
+        </w:rPr>
+        <w:t xml:space="preserve">Criar uma conexão entre a palavra “NOME” “SOBRENOME” </w:t>
+      </w:r>
+      <w:proofErr w:type="gramStart"/>
+      <w:r>
+        <w:rPr>
+          <w:b/>
+          <w:bCs/>
+        </w:rPr>
+        <w:t>ETC..</w:t>
+      </w:r>
+      <w:proofErr w:type="gramEnd"/>
+      <w:r>
+        <w:rPr>
+          <w:b/>
+          <w:bCs/>
+        </w:rPr>
+        <w:t xml:space="preserve"> UTILIZANDO O “LABEL”, desta forma</w:t>
+      </w:r>
+      <w:r>
+        <w:rPr>
+          <w:b/>
+          <w:bCs/>
+        </w:rPr>
+        <w:t xml:space="preserve">... o ID tem que estar dentro do “for” do </w:t>
+      </w:r>
+      <w:proofErr w:type="spellStart"/>
+      <w:r>
+        <w:rPr>
+          <w:b/>
+          <w:bCs/>
+        </w:rPr>
+        <w:t>label</w:t>
+      </w:r>
+      <w:proofErr w:type="spellEnd"/>
+      <w:r>
+        <w:rPr>
+          <w:b/>
+          <w:bCs/>
+        </w:rPr>
+        <w:t>, representando cada nome</w:t>
+      </w:r>
+    </w:p>
+    <w:p>
+      <w:pPr>
+        <w:rPr>
+          <w:b/>
+          <w:bCs/>
+        </w:rPr>
+      </w:pPr>
+      <w:r>
+        <w:rPr>
+          <w:b/>
+          <w:bCs/>
+        </w:rPr>
+        <w:t>.</w:t>
+      </w:r>
+    </w:p>
+    <w:p>
+      <w:pPr>
+        <w:rPr>
+          <w:b/>
+          <w:bCs/>
+        </w:rPr>
+      </w:pPr>
+      <w:r>
+        <w:rPr>
+          <w:b/>
+          <w:bCs/>
+        </w:rPr>
+        <w:t>.</w:t>
+      </w:r>
+    </w:p>
+    <w:p>
+      <w:pPr>
+        <w:rPr>
+          <w:b/>
+          <w:bCs/>
+        </w:rPr>
+      </w:pPr>
+    </w:p>
+    <w:p>
+      <w:pPr>
+        <w:shd w:val="clear" w:color="auto" w:fill="1E1E1E"/>
+        <w:spacing w:after="0" w:line="405" w:lineRule="atLeast"/>
+        <w:rPr>
+          <w:rFonts w:ascii="Consolas" w:eastAsia="Times New Roman" w:hAnsi="Consolas" w:cs="Times New Roman"/>
+          <w:color w:val="808080"/>
+          <w:sz w:val="30"/>
+          <w:szCs w:val="30"/>
+          <w:lang w:eastAsia="pt-BR"/>
+        </w:rPr>
+      </w:pPr>
+    </w:p>
+    <w:p>
+      <w:pPr>
+        <w:shd w:val="clear" w:color="auto" w:fill="1E1E1E"/>
+        <w:spacing w:after="0" w:line="405" w:lineRule="atLeast"/>
+        <w:rPr>
+          <w:rFonts w:ascii="Consolas" w:eastAsia="Times New Roman" w:hAnsi="Consolas" w:cs="Times New Roman"/>
+          <w:color w:val="808080"/>
+          <w:sz w:val="30"/>
+          <w:szCs w:val="30"/>
+          <w:lang w:eastAsia="pt-BR"/>
+        </w:rPr>
+      </w:pPr>
+    </w:p>
+    <w:p>
+      <w:pPr>
+        <w:shd w:val="clear" w:color="auto" w:fill="1E1E1E"/>
+        <w:spacing w:after="0" w:line="405" w:lineRule="atLeast"/>
+        <w:rPr>
+          <w:rFonts w:ascii="Consolas" w:eastAsia="Times New Roman" w:hAnsi="Consolas" w:cs="Times New Roman"/>
+          <w:color w:val="808080"/>
+          <w:sz w:val="30"/>
+          <w:szCs w:val="30"/>
+          <w:lang w:eastAsia="pt-BR"/>
+        </w:rPr>
+      </w:pPr>
+    </w:p>
+    <w:p>
+      <w:pPr>
+        <w:shd w:val="clear" w:color="auto" w:fill="1E1E1E"/>
+        <w:spacing w:after="0" w:line="405" w:lineRule="atLeast"/>
+        <w:rPr>
+          <w:rFonts w:ascii="Consolas" w:eastAsia="Times New Roman" w:hAnsi="Consolas" w:cs="Times New Roman"/>
+          <w:color w:val="D4D4D4"/>
+          <w:sz w:val="30"/>
+          <w:szCs w:val="30"/>
+          <w:lang w:eastAsia="pt-BR"/>
+        </w:rPr>
+      </w:pPr>
+      <w:r>
+        <w:rPr>
+          <w:rFonts w:ascii="Consolas" w:eastAsia="Times New Roman" w:hAnsi="Consolas" w:cs="Times New Roman"/>
+          <w:color w:val="808080"/>
+          <w:sz w:val="30"/>
+          <w:szCs w:val="30"/>
+          <w:lang w:eastAsia="pt-BR"/>
+        </w:rPr>
+        <w:t>&lt;</w:t>
+      </w:r>
+      <w:r>
+        <w:rPr>
+          <w:rFonts w:ascii="Consolas" w:eastAsia="Times New Roman" w:hAnsi="Consolas" w:cs="Times New Roman"/>
+          <w:color w:val="569CD6"/>
+          <w:sz w:val="30"/>
+          <w:szCs w:val="30"/>
+          <w:lang w:eastAsia="pt-BR"/>
+        </w:rPr>
+        <w:t>p</w:t>
+      </w:r>
+      <w:r>
+        <w:rPr>
+          <w:rFonts w:ascii="Consolas" w:eastAsia="Times New Roman" w:hAnsi="Consolas" w:cs="Times New Roman"/>
+          <w:color w:val="808080"/>
+          <w:sz w:val="30"/>
+          <w:szCs w:val="30"/>
+          <w:lang w:eastAsia="pt-BR"/>
+        </w:rPr>
+        <w:t>&gt;&lt;</w:t>
+      </w:r>
+      <w:proofErr w:type="spellStart"/>
+      <w:r>
+        <w:rPr>
+          <w:rFonts w:ascii="Consolas" w:eastAsia="Times New Roman" w:hAnsi="Consolas" w:cs="Times New Roman"/>
+          <w:color w:val="569CD6"/>
+          <w:sz w:val="30"/>
+          <w:szCs w:val="30"/>
+          <w:lang w:eastAsia="pt-BR"/>
+        </w:rPr>
+        <w:t>label</w:t>
+      </w:r>
+      <w:proofErr w:type="spellEnd"/>
+      <w:r>
+        <w:rPr>
+          <w:rFonts w:ascii="Consolas" w:eastAsia="Times New Roman" w:hAnsi="Consolas" w:cs="Times New Roman"/>
+          <w:color w:val="D4D4D4"/>
+          <w:sz w:val="30"/>
+          <w:szCs w:val="30"/>
+          <w:lang w:eastAsia="pt-BR"/>
+        </w:rPr>
+        <w:t xml:space="preserve"> </w:t>
+      </w:r>
+      <w:r>
+        <w:rPr>
+          <w:rFonts w:ascii="Consolas" w:eastAsia="Times New Roman" w:hAnsi="Consolas" w:cs="Times New Roman"/>
+          <w:color w:val="9CDCFE"/>
+          <w:sz w:val="30"/>
+          <w:szCs w:val="30"/>
+          <w:lang w:eastAsia="pt-BR"/>
+        </w:rPr>
+        <w:t>for</w:t>
+      </w:r>
+      <w:r>
+        <w:rPr>
+          <w:rFonts w:ascii="Consolas" w:eastAsia="Times New Roman" w:hAnsi="Consolas" w:cs="Times New Roman"/>
+          <w:color w:val="D4D4D4"/>
+          <w:sz w:val="30"/>
+          <w:szCs w:val="30"/>
+          <w:lang w:eastAsia="pt-BR"/>
+        </w:rPr>
+        <w:t>=</w:t>
+      </w:r>
+      <w:r>
+        <w:rPr>
+          <w:rFonts w:ascii="Consolas" w:eastAsia="Times New Roman" w:hAnsi="Consolas" w:cs="Times New Roman"/>
+          <w:color w:val="CE9178"/>
+          <w:sz w:val="30"/>
+          <w:szCs w:val="30"/>
+          <w:lang w:eastAsia="pt-BR"/>
+        </w:rPr>
+        <w:t>"</w:t>
+      </w:r>
+      <w:proofErr w:type="spellStart"/>
+      <w:r>
+        <w:rPr>
+          <w:rFonts w:ascii="Consolas" w:eastAsia="Times New Roman" w:hAnsi="Consolas" w:cs="Times New Roman"/>
+          <w:color w:val="CE9178"/>
+          <w:sz w:val="30"/>
+          <w:szCs w:val="30"/>
+          <w:lang w:eastAsia="pt-BR"/>
+        </w:rPr>
+        <w:t>inome</w:t>
+      </w:r>
+      <w:proofErr w:type="spellEnd"/>
+      <w:r>
+        <w:rPr>
+          <w:rFonts w:ascii="Consolas" w:eastAsia="Times New Roman" w:hAnsi="Consolas" w:cs="Times New Roman"/>
+          <w:color w:val="CE9178"/>
+          <w:sz w:val="30"/>
+          <w:szCs w:val="30"/>
+          <w:lang w:eastAsia="pt-BR"/>
+        </w:rPr>
+        <w:t>"</w:t>
+      </w:r>
+      <w:r>
+        <w:rPr>
+          <w:rFonts w:ascii="Consolas" w:eastAsia="Times New Roman" w:hAnsi="Consolas" w:cs="Times New Roman"/>
+          <w:color w:val="808080"/>
+          <w:sz w:val="30"/>
+          <w:szCs w:val="30"/>
+          <w:lang w:eastAsia="pt-BR"/>
+        </w:rPr>
+        <w:t>&gt;</w:t>
+      </w:r>
+      <w:r>
+        <w:rPr>
+          <w:rFonts w:ascii="Consolas" w:eastAsia="Times New Roman" w:hAnsi="Consolas" w:cs="Times New Roman"/>
+          <w:color w:val="D4D4D4"/>
+          <w:sz w:val="30"/>
+          <w:szCs w:val="30"/>
+          <w:lang w:eastAsia="pt-BR"/>
+        </w:rPr>
+        <w:t>Nome:</w:t>
+      </w:r>
+      <w:r>
+        <w:rPr>
+          <w:rFonts w:ascii="Consolas" w:eastAsia="Times New Roman" w:hAnsi="Consolas" w:cs="Times New Roman"/>
+          <w:color w:val="808080"/>
+          <w:sz w:val="30"/>
+          <w:szCs w:val="30"/>
+          <w:lang w:eastAsia="pt-BR"/>
+        </w:rPr>
+        <w:t>&lt;/</w:t>
+      </w:r>
+      <w:proofErr w:type="spellStart"/>
+      <w:r>
+        <w:rPr>
+          <w:rFonts w:ascii="Consolas" w:eastAsia="Times New Roman" w:hAnsi="Consolas" w:cs="Times New Roman"/>
+          <w:color w:val="569CD6"/>
+          <w:sz w:val="30"/>
+          <w:szCs w:val="30"/>
+          <w:lang w:eastAsia="pt-BR"/>
+        </w:rPr>
+        <w:t>label</w:t>
+      </w:r>
+      <w:proofErr w:type="spellEnd"/>
+      <w:r>
+        <w:rPr>
+          <w:rFonts w:ascii="Consolas" w:eastAsia="Times New Roman" w:hAnsi="Consolas" w:cs="Times New Roman"/>
+          <w:color w:val="808080"/>
+          <w:sz w:val="30"/>
+          <w:szCs w:val="30"/>
+          <w:lang w:eastAsia="pt-BR"/>
+        </w:rPr>
+        <w:t>&gt;</w:t>
+      </w:r>
+    </w:p>
+    <w:p>
+      <w:pPr>
+        <w:shd w:val="clear" w:color="auto" w:fill="1E1E1E"/>
+        <w:spacing w:after="0" w:line="405" w:lineRule="atLeast"/>
+        <w:rPr>
+          <w:rFonts w:ascii="Consolas" w:eastAsia="Times New Roman" w:hAnsi="Consolas" w:cs="Times New Roman"/>
+          <w:color w:val="D4D4D4"/>
+          <w:sz w:val="30"/>
+          <w:szCs w:val="30"/>
+          <w:lang w:eastAsia="pt-BR"/>
+        </w:rPr>
+      </w:pPr>
+      <w:r>
+        <w:rPr>
+          <w:rFonts w:ascii="Consolas" w:eastAsia="Times New Roman" w:hAnsi="Consolas" w:cs="Times New Roman"/>
+          <w:color w:val="D4D4D4"/>
+          <w:sz w:val="30"/>
+          <w:szCs w:val="30"/>
+          <w:lang w:eastAsia="pt-BR"/>
+        </w:rPr>
+        <w:t xml:space="preserve">            </w:t>
+      </w:r>
+      <w:r>
+        <w:rPr>
+          <w:rFonts w:ascii="Consolas" w:eastAsia="Times New Roman" w:hAnsi="Consolas" w:cs="Times New Roman"/>
+          <w:color w:val="808080"/>
+          <w:sz w:val="30"/>
+          <w:szCs w:val="30"/>
+          <w:lang w:eastAsia="pt-BR"/>
+        </w:rPr>
+        <w:t>&lt;</w:t>
+      </w:r>
+      <w:r>
+        <w:rPr>
+          <w:rFonts w:ascii="Consolas" w:eastAsia="Times New Roman" w:hAnsi="Consolas" w:cs="Times New Roman"/>
+          <w:color w:val="569CD6"/>
+          <w:sz w:val="30"/>
+          <w:szCs w:val="30"/>
+          <w:lang w:eastAsia="pt-BR"/>
+        </w:rPr>
+        <w:t>input</w:t>
+      </w:r>
+      <w:r>
+        <w:rPr>
+          <w:rFonts w:ascii="Consolas" w:eastAsia="Times New Roman" w:hAnsi="Consolas" w:cs="Times New Roman"/>
+          <w:color w:val="D4D4D4"/>
+          <w:sz w:val="30"/>
+          <w:szCs w:val="30"/>
+          <w:lang w:eastAsia="pt-BR"/>
+        </w:rPr>
+        <w:t xml:space="preserve"> </w:t>
+      </w:r>
+      <w:proofErr w:type="spellStart"/>
+      <w:r>
+        <w:rPr>
+          <w:rFonts w:ascii="Consolas" w:eastAsia="Times New Roman" w:hAnsi="Consolas" w:cs="Times New Roman"/>
+          <w:color w:val="9CDCFE"/>
+          <w:sz w:val="30"/>
+          <w:szCs w:val="30"/>
+          <w:lang w:eastAsia="pt-BR"/>
+        </w:rPr>
+        <w:t>type</w:t>
+      </w:r>
+      <w:proofErr w:type="spellEnd"/>
+      <w:r>
+        <w:rPr>
+          <w:rFonts w:ascii="Consolas" w:eastAsia="Times New Roman" w:hAnsi="Consolas" w:cs="Times New Roman"/>
+          <w:color w:val="D4D4D4"/>
+          <w:sz w:val="30"/>
+          <w:szCs w:val="30"/>
+          <w:lang w:eastAsia="pt-BR"/>
+        </w:rPr>
+        <w:t>=</w:t>
+      </w:r>
+      <w:r>
+        <w:rPr>
+          <w:rFonts w:ascii="Consolas" w:eastAsia="Times New Roman" w:hAnsi="Consolas" w:cs="Times New Roman"/>
+          <w:color w:val="CE9178"/>
+          <w:sz w:val="30"/>
+          <w:szCs w:val="30"/>
+          <w:lang w:eastAsia="pt-BR"/>
+        </w:rPr>
+        <w:t>"</w:t>
+      </w:r>
+      <w:proofErr w:type="spellStart"/>
+      <w:r>
+        <w:rPr>
+          <w:rFonts w:ascii="Consolas" w:eastAsia="Times New Roman" w:hAnsi="Consolas" w:cs="Times New Roman"/>
+          <w:color w:val="CE9178"/>
+          <w:sz w:val="30"/>
+          <w:szCs w:val="30"/>
+          <w:lang w:eastAsia="pt-BR"/>
+        </w:rPr>
+        <w:t>text</w:t>
+      </w:r>
+      <w:proofErr w:type="spellEnd"/>
+      <w:r>
+        <w:rPr>
+          <w:rFonts w:ascii="Consolas" w:eastAsia="Times New Roman" w:hAnsi="Consolas" w:cs="Times New Roman"/>
+          <w:color w:val="CE9178"/>
+          <w:sz w:val="30"/>
+          <w:szCs w:val="30"/>
+          <w:lang w:eastAsia="pt-BR"/>
+        </w:rPr>
+        <w:t>"</w:t>
+      </w:r>
+      <w:r>
+        <w:rPr>
+          <w:rFonts w:ascii="Consolas" w:eastAsia="Times New Roman" w:hAnsi="Consolas" w:cs="Times New Roman"/>
+          <w:color w:val="D4D4D4"/>
+          <w:sz w:val="30"/>
+          <w:szCs w:val="30"/>
+          <w:lang w:eastAsia="pt-BR"/>
+        </w:rPr>
+        <w:t xml:space="preserve"> </w:t>
+      </w:r>
+      <w:proofErr w:type="spellStart"/>
+      <w:r>
+        <w:rPr>
+          <w:rFonts w:ascii="Consolas" w:eastAsia="Times New Roman" w:hAnsi="Consolas" w:cs="Times New Roman"/>
+          <w:color w:val="9CDCFE"/>
+          <w:sz w:val="30"/>
+          <w:szCs w:val="30"/>
+          <w:lang w:eastAsia="pt-BR"/>
+        </w:rPr>
+        <w:t>name</w:t>
+      </w:r>
+      <w:proofErr w:type="spellEnd"/>
+      <w:r>
+        <w:rPr>
+          <w:rFonts w:ascii="Consolas" w:eastAsia="Times New Roman" w:hAnsi="Consolas" w:cs="Times New Roman"/>
+          <w:color w:val="D4D4D4"/>
+          <w:sz w:val="30"/>
+          <w:szCs w:val="30"/>
+          <w:lang w:eastAsia="pt-BR"/>
+        </w:rPr>
+        <w:t>=</w:t>
+      </w:r>
+      <w:r>
+        <w:rPr>
+          <w:rFonts w:ascii="Consolas" w:eastAsia="Times New Roman" w:hAnsi="Consolas" w:cs="Times New Roman"/>
+          <w:color w:val="CE9178"/>
+          <w:sz w:val="30"/>
+          <w:szCs w:val="30"/>
+          <w:lang w:eastAsia="pt-BR"/>
+        </w:rPr>
+        <w:t>"nome"</w:t>
+      </w:r>
+      <w:r>
+        <w:rPr>
+          <w:rFonts w:ascii="Consolas" w:eastAsia="Times New Roman" w:hAnsi="Consolas" w:cs="Times New Roman"/>
+          <w:color w:val="D4D4D4"/>
+          <w:sz w:val="30"/>
+          <w:szCs w:val="30"/>
+          <w:lang w:eastAsia="pt-BR"/>
+        </w:rPr>
+        <w:t xml:space="preserve"> </w:t>
+      </w:r>
+      <w:r>
+        <w:rPr>
+          <w:rFonts w:ascii="Consolas" w:eastAsia="Times New Roman" w:hAnsi="Consolas" w:cs="Times New Roman"/>
+          <w:color w:val="9CDCFE"/>
+          <w:sz w:val="30"/>
+          <w:szCs w:val="30"/>
+          <w:lang w:eastAsia="pt-BR"/>
+        </w:rPr>
+        <w:t>id</w:t>
+      </w:r>
+      <w:r>
+        <w:rPr>
+          <w:rFonts w:ascii="Consolas" w:eastAsia="Times New Roman" w:hAnsi="Consolas" w:cs="Times New Roman"/>
+          <w:color w:val="D4D4D4"/>
+          <w:sz w:val="30"/>
+          <w:szCs w:val="30"/>
+          <w:lang w:eastAsia="pt-BR"/>
+        </w:rPr>
+        <w:t>=</w:t>
+      </w:r>
+      <w:r>
+        <w:rPr>
+          <w:rFonts w:ascii="Consolas" w:eastAsia="Times New Roman" w:hAnsi="Consolas" w:cs="Times New Roman"/>
+          <w:color w:val="CE9178"/>
+          <w:sz w:val="30"/>
+          <w:szCs w:val="30"/>
+          <w:lang w:eastAsia="pt-BR"/>
+        </w:rPr>
+        <w:t>"</w:t>
+      </w:r>
+      <w:proofErr w:type="spellStart"/>
+      <w:r>
+        <w:rPr>
+          <w:rFonts w:ascii="Consolas" w:eastAsia="Times New Roman" w:hAnsi="Consolas" w:cs="Times New Roman"/>
+          <w:color w:val="CE9178"/>
+          <w:sz w:val="30"/>
+          <w:szCs w:val="30"/>
+          <w:lang w:eastAsia="pt-BR"/>
+        </w:rPr>
+        <w:t>inome</w:t>
+      </w:r>
+      <w:proofErr w:type="spellEnd"/>
+      <w:r>
+        <w:rPr>
+          <w:rFonts w:ascii="Consolas" w:eastAsia="Times New Roman" w:hAnsi="Consolas" w:cs="Times New Roman"/>
+          <w:color w:val="CE9178"/>
+          <w:sz w:val="30"/>
+          <w:szCs w:val="30"/>
+          <w:lang w:eastAsia="pt-BR"/>
+        </w:rPr>
+        <w:t>"</w:t>
+      </w:r>
+      <w:r>
+        <w:rPr>
+          <w:rFonts w:ascii="Consolas" w:eastAsia="Times New Roman" w:hAnsi="Consolas" w:cs="Times New Roman"/>
+          <w:color w:val="808080"/>
+          <w:sz w:val="30"/>
+          <w:szCs w:val="30"/>
+          <w:lang w:eastAsia="pt-BR"/>
+        </w:rPr>
+        <w:t>&gt;&lt;/</w:t>
+      </w:r>
+      <w:r>
+        <w:rPr>
+          <w:rFonts w:ascii="Consolas" w:eastAsia="Times New Roman" w:hAnsi="Consolas" w:cs="Times New Roman"/>
+          <w:color w:val="569CD6"/>
+          <w:sz w:val="30"/>
+          <w:szCs w:val="30"/>
+          <w:lang w:eastAsia="pt-BR"/>
+        </w:rPr>
+        <w:t>p</w:t>
+      </w:r>
+      <w:r>
+        <w:rPr>
+          <w:rFonts w:ascii="Consolas" w:eastAsia="Times New Roman" w:hAnsi="Consolas" w:cs="Times New Roman"/>
+          <w:color w:val="808080"/>
+          <w:sz w:val="30"/>
+          <w:szCs w:val="30"/>
+          <w:lang w:eastAsia="pt-BR"/>
+        </w:rPr>
+        <w:t>&gt;</w:t>
+      </w:r>
+    </w:p>
+    <w:p>
+      <w:pPr>
+        <w:shd w:val="clear" w:color="auto" w:fill="1E1E1E"/>
+        <w:spacing w:after="0" w:line="405" w:lineRule="atLeast"/>
+        <w:rPr>
+          <w:rFonts w:ascii="Consolas" w:eastAsia="Times New Roman" w:hAnsi="Consolas" w:cs="Times New Roman"/>
+          <w:color w:val="D4D4D4"/>
+          <w:sz w:val="30"/>
+          <w:szCs w:val="30"/>
+          <w:lang w:eastAsia="pt-BR"/>
+        </w:rPr>
+      </w:pPr>
+      <w:r>
+        <w:rPr>
+          <w:rFonts w:ascii="Consolas" w:eastAsia="Times New Roman" w:hAnsi="Consolas" w:cs="Times New Roman"/>
+          <w:color w:val="D4D4D4"/>
+          <w:sz w:val="30"/>
+          <w:szCs w:val="30"/>
+          <w:lang w:eastAsia="pt-BR"/>
+        </w:rPr>
+        <w:t xml:space="preserve">        </w:t>
+      </w:r>
+      <w:r>
+        <w:rPr>
+          <w:rFonts w:ascii="Consolas" w:eastAsia="Times New Roman" w:hAnsi="Consolas" w:cs="Times New Roman"/>
+          <w:color w:val="808080"/>
+          <w:sz w:val="30"/>
+          <w:szCs w:val="30"/>
+          <w:lang w:eastAsia="pt-BR"/>
+        </w:rPr>
+        <w:t>&lt;</w:t>
+      </w:r>
+      <w:r>
+        <w:rPr>
+          <w:rFonts w:ascii="Consolas" w:eastAsia="Times New Roman" w:hAnsi="Consolas" w:cs="Times New Roman"/>
+          <w:color w:val="569CD6"/>
+          <w:sz w:val="30"/>
+          <w:szCs w:val="30"/>
+          <w:lang w:eastAsia="pt-BR"/>
+        </w:rPr>
+        <w:t>p</w:t>
+      </w:r>
+      <w:r>
+        <w:rPr>
+          <w:rFonts w:ascii="Consolas" w:eastAsia="Times New Roman" w:hAnsi="Consolas" w:cs="Times New Roman"/>
+          <w:color w:val="808080"/>
+          <w:sz w:val="30"/>
+          <w:szCs w:val="30"/>
+          <w:lang w:eastAsia="pt-BR"/>
+        </w:rPr>
+        <w:t>&gt;&lt;</w:t>
+      </w:r>
+      <w:proofErr w:type="spellStart"/>
+      <w:r>
+        <w:rPr>
+          <w:rFonts w:ascii="Consolas" w:eastAsia="Times New Roman" w:hAnsi="Consolas" w:cs="Times New Roman"/>
+          <w:color w:val="569CD6"/>
+          <w:sz w:val="30"/>
+          <w:szCs w:val="30"/>
+          <w:lang w:eastAsia="pt-BR"/>
+        </w:rPr>
+        <w:t>label</w:t>
+      </w:r>
+      <w:proofErr w:type="spellEnd"/>
+      <w:r>
+        <w:rPr>
+          <w:rFonts w:ascii="Consolas" w:eastAsia="Times New Roman" w:hAnsi="Consolas" w:cs="Times New Roman"/>
+          <w:color w:val="D4D4D4"/>
+          <w:sz w:val="30"/>
+          <w:szCs w:val="30"/>
+          <w:lang w:eastAsia="pt-BR"/>
+        </w:rPr>
+        <w:t xml:space="preserve"> </w:t>
+      </w:r>
+      <w:r>
+        <w:rPr>
+          <w:rFonts w:ascii="Consolas" w:eastAsia="Times New Roman" w:hAnsi="Consolas" w:cs="Times New Roman"/>
+          <w:color w:val="9CDCFE"/>
+          <w:sz w:val="30"/>
+          <w:szCs w:val="30"/>
+          <w:lang w:eastAsia="pt-BR"/>
+        </w:rPr>
+        <w:t>for</w:t>
+      </w:r>
+      <w:r>
+        <w:rPr>
+          <w:rFonts w:ascii="Consolas" w:eastAsia="Times New Roman" w:hAnsi="Consolas" w:cs="Times New Roman"/>
+          <w:color w:val="D4D4D4"/>
+          <w:sz w:val="30"/>
+          <w:szCs w:val="30"/>
+          <w:lang w:eastAsia="pt-BR"/>
+        </w:rPr>
+        <w:t>=</w:t>
+      </w:r>
+      <w:r>
+        <w:rPr>
+          <w:rFonts w:ascii="Consolas" w:eastAsia="Times New Roman" w:hAnsi="Consolas" w:cs="Times New Roman"/>
+          <w:color w:val="CE9178"/>
+          <w:sz w:val="30"/>
+          <w:szCs w:val="30"/>
+          <w:lang w:eastAsia="pt-BR"/>
+        </w:rPr>
+        <w:t>"</w:t>
+      </w:r>
+      <w:proofErr w:type="spellStart"/>
+      <w:r>
+        <w:rPr>
+          <w:rFonts w:ascii="Consolas" w:eastAsia="Times New Roman" w:hAnsi="Consolas" w:cs="Times New Roman"/>
+          <w:color w:val="CE9178"/>
+          <w:sz w:val="30"/>
+          <w:szCs w:val="30"/>
+          <w:lang w:eastAsia="pt-BR"/>
+        </w:rPr>
+        <w:t>isobrenome</w:t>
+      </w:r>
+      <w:proofErr w:type="spellEnd"/>
+      <w:r>
+        <w:rPr>
+          <w:rFonts w:ascii="Consolas" w:eastAsia="Times New Roman" w:hAnsi="Consolas" w:cs="Times New Roman"/>
+          <w:color w:val="CE9178"/>
+          <w:sz w:val="30"/>
+          <w:szCs w:val="30"/>
+          <w:lang w:eastAsia="pt-BR"/>
+        </w:rPr>
+        <w:t>"</w:t>
+      </w:r>
+      <w:r>
+        <w:rPr>
+          <w:rFonts w:ascii="Consolas" w:eastAsia="Times New Roman" w:hAnsi="Consolas" w:cs="Times New Roman"/>
+          <w:color w:val="808080"/>
+          <w:sz w:val="30"/>
+          <w:szCs w:val="30"/>
+          <w:lang w:eastAsia="pt-BR"/>
+        </w:rPr>
+        <w:t>&gt;</w:t>
+      </w:r>
+      <w:r>
+        <w:rPr>
+          <w:rFonts w:ascii="Consolas" w:eastAsia="Times New Roman" w:hAnsi="Consolas" w:cs="Times New Roman"/>
+          <w:color w:val="D4D4D4"/>
+          <w:sz w:val="30"/>
+          <w:szCs w:val="30"/>
+          <w:lang w:eastAsia="pt-BR"/>
+        </w:rPr>
+        <w:t>Sobrenome:</w:t>
+      </w:r>
+      <w:r>
+        <w:rPr>
+          <w:rFonts w:ascii="Consolas" w:eastAsia="Times New Roman" w:hAnsi="Consolas" w:cs="Times New Roman"/>
+          <w:color w:val="808080"/>
+          <w:sz w:val="30"/>
+          <w:szCs w:val="30"/>
+          <w:lang w:eastAsia="pt-BR"/>
+        </w:rPr>
+        <w:t>&lt;/</w:t>
+      </w:r>
+      <w:proofErr w:type="spellStart"/>
+      <w:r>
+        <w:rPr>
+          <w:rFonts w:ascii="Consolas" w:eastAsia="Times New Roman" w:hAnsi="Consolas" w:cs="Times New Roman"/>
+          <w:color w:val="569CD6"/>
+          <w:sz w:val="30"/>
+          <w:szCs w:val="30"/>
+          <w:lang w:eastAsia="pt-BR"/>
+        </w:rPr>
+        <w:t>label</w:t>
+      </w:r>
+      <w:proofErr w:type="spellEnd"/>
+      <w:r>
+        <w:rPr>
+          <w:rFonts w:ascii="Consolas" w:eastAsia="Times New Roman" w:hAnsi="Consolas" w:cs="Times New Roman"/>
+          <w:color w:val="808080"/>
+          <w:sz w:val="30"/>
+          <w:szCs w:val="30"/>
+          <w:lang w:eastAsia="pt-BR"/>
+        </w:rPr>
+        <w:t>&gt;</w:t>
+      </w:r>
+    </w:p>
+    <w:p>
+      <w:pPr>
+        <w:shd w:val="clear" w:color="auto" w:fill="1E1E1E"/>
+        <w:spacing w:after="0" w:line="405" w:lineRule="atLeast"/>
+        <w:rPr>
+          <w:rFonts w:ascii="Consolas" w:eastAsia="Times New Roman" w:hAnsi="Consolas" w:cs="Times New Roman"/>
+          <w:color w:val="D4D4D4"/>
+          <w:sz w:val="30"/>
+          <w:szCs w:val="30"/>
+          <w:lang w:eastAsia="pt-BR"/>
+        </w:rPr>
+      </w:pPr>
+      <w:r>
+        <w:rPr>
+          <w:rFonts w:ascii="Consolas" w:eastAsia="Times New Roman" w:hAnsi="Consolas" w:cs="Times New Roman"/>
+          <w:color w:val="D4D4D4"/>
+          <w:sz w:val="30"/>
+          <w:szCs w:val="30"/>
+          <w:lang w:eastAsia="pt-BR"/>
+        </w:rPr>
+        <w:t xml:space="preserve">            </w:t>
+      </w:r>
+      <w:r>
+        <w:rPr>
+          <w:rFonts w:ascii="Consolas" w:eastAsia="Times New Roman" w:hAnsi="Consolas" w:cs="Times New Roman"/>
+          <w:color w:val="808080"/>
+          <w:sz w:val="30"/>
+          <w:szCs w:val="30"/>
+          <w:lang w:eastAsia="pt-BR"/>
+        </w:rPr>
+        <w:t>&lt;</w:t>
+      </w:r>
+      <w:r>
+        <w:rPr>
+          <w:rFonts w:ascii="Consolas" w:eastAsia="Times New Roman" w:hAnsi="Consolas" w:cs="Times New Roman"/>
+          <w:color w:val="569CD6"/>
+          <w:sz w:val="30"/>
+          <w:szCs w:val="30"/>
+          <w:lang w:eastAsia="pt-BR"/>
+        </w:rPr>
+        <w:t>input</w:t>
+      </w:r>
+      <w:r>
+        <w:rPr>
+          <w:rFonts w:ascii="Consolas" w:eastAsia="Times New Roman" w:hAnsi="Consolas" w:cs="Times New Roman"/>
+          <w:color w:val="D4D4D4"/>
+          <w:sz w:val="30"/>
+          <w:szCs w:val="30"/>
+          <w:lang w:eastAsia="pt-BR"/>
+        </w:rPr>
+        <w:t xml:space="preserve"> </w:t>
+      </w:r>
+      <w:proofErr w:type="spellStart"/>
+      <w:r>
+        <w:rPr>
+          <w:rFonts w:ascii="Consolas" w:eastAsia="Times New Roman" w:hAnsi="Consolas" w:cs="Times New Roman"/>
+          <w:color w:val="9CDCFE"/>
+          <w:sz w:val="30"/>
+          <w:szCs w:val="30"/>
+          <w:lang w:eastAsia="pt-BR"/>
+        </w:rPr>
+        <w:t>type</w:t>
+      </w:r>
+      <w:proofErr w:type="spellEnd"/>
+      <w:r>
+        <w:rPr>
+          <w:rFonts w:ascii="Consolas" w:eastAsia="Times New Roman" w:hAnsi="Consolas" w:cs="Times New Roman"/>
+          <w:color w:val="D4D4D4"/>
+          <w:sz w:val="30"/>
+          <w:szCs w:val="30"/>
+          <w:lang w:eastAsia="pt-BR"/>
+        </w:rPr>
+        <w:t>=</w:t>
+      </w:r>
+      <w:r>
+        <w:rPr>
+          <w:rFonts w:ascii="Consolas" w:eastAsia="Times New Roman" w:hAnsi="Consolas" w:cs="Times New Roman"/>
+          <w:color w:val="CE9178"/>
+          <w:sz w:val="30"/>
+          <w:szCs w:val="30"/>
+          <w:lang w:eastAsia="pt-BR"/>
+        </w:rPr>
+        <w:t>"</w:t>
+      </w:r>
+      <w:proofErr w:type="spellStart"/>
+      <w:r>
+        <w:rPr>
+          <w:rFonts w:ascii="Consolas" w:eastAsia="Times New Roman" w:hAnsi="Consolas" w:cs="Times New Roman"/>
+          <w:color w:val="CE9178"/>
+          <w:sz w:val="30"/>
+          <w:szCs w:val="30"/>
+          <w:lang w:eastAsia="pt-BR"/>
+        </w:rPr>
+        <w:t>text</w:t>
+      </w:r>
+      <w:proofErr w:type="spellEnd"/>
+      <w:r>
+        <w:rPr>
+          <w:rFonts w:ascii="Consolas" w:eastAsia="Times New Roman" w:hAnsi="Consolas" w:cs="Times New Roman"/>
+          <w:color w:val="CE9178"/>
+          <w:sz w:val="30"/>
+          <w:szCs w:val="30"/>
+          <w:lang w:eastAsia="pt-BR"/>
+        </w:rPr>
+        <w:t>"</w:t>
+      </w:r>
+      <w:r>
+        <w:rPr>
+          <w:rFonts w:ascii="Consolas" w:eastAsia="Times New Roman" w:hAnsi="Consolas" w:cs="Times New Roman"/>
+          <w:color w:val="D4D4D4"/>
+          <w:sz w:val="30"/>
+          <w:szCs w:val="30"/>
+          <w:lang w:eastAsia="pt-BR"/>
+        </w:rPr>
+        <w:t xml:space="preserve"> </w:t>
+      </w:r>
+      <w:proofErr w:type="spellStart"/>
+      <w:r>
+        <w:rPr>
+          <w:rFonts w:ascii="Consolas" w:eastAsia="Times New Roman" w:hAnsi="Consolas" w:cs="Times New Roman"/>
+          <w:color w:val="9CDCFE"/>
+          <w:sz w:val="30"/>
+          <w:szCs w:val="30"/>
+          <w:lang w:eastAsia="pt-BR"/>
+        </w:rPr>
+        <w:t>name</w:t>
+      </w:r>
+      <w:proofErr w:type="spellEnd"/>
+      <w:r>
+        <w:rPr>
+          <w:rFonts w:ascii="Consolas" w:eastAsia="Times New Roman" w:hAnsi="Consolas" w:cs="Times New Roman"/>
+          <w:color w:val="D4D4D4"/>
+          <w:sz w:val="30"/>
+          <w:szCs w:val="30"/>
+          <w:lang w:eastAsia="pt-BR"/>
+        </w:rPr>
+        <w:t>=</w:t>
+      </w:r>
+      <w:r>
+        <w:rPr>
+          <w:rFonts w:ascii="Consolas" w:eastAsia="Times New Roman" w:hAnsi="Consolas" w:cs="Times New Roman"/>
+          <w:color w:val="CE9178"/>
+          <w:sz w:val="30"/>
+          <w:szCs w:val="30"/>
+          <w:lang w:eastAsia="pt-BR"/>
+        </w:rPr>
+        <w:t>"sobrenome"</w:t>
+      </w:r>
+      <w:r>
+        <w:rPr>
+          <w:rFonts w:ascii="Consolas" w:eastAsia="Times New Roman" w:hAnsi="Consolas" w:cs="Times New Roman"/>
+          <w:color w:val="D4D4D4"/>
+          <w:sz w:val="30"/>
+          <w:szCs w:val="30"/>
+          <w:lang w:eastAsia="pt-BR"/>
+        </w:rPr>
+        <w:t xml:space="preserve"> </w:t>
+      </w:r>
+      <w:r>
+        <w:rPr>
+          <w:rFonts w:ascii="Consolas" w:eastAsia="Times New Roman" w:hAnsi="Consolas" w:cs="Times New Roman"/>
+          <w:color w:val="9CDCFE"/>
+          <w:sz w:val="30"/>
+          <w:szCs w:val="30"/>
+          <w:lang w:eastAsia="pt-BR"/>
+        </w:rPr>
+        <w:t>id</w:t>
+      </w:r>
+      <w:r>
+        <w:rPr>
+          <w:rFonts w:ascii="Consolas" w:eastAsia="Times New Roman" w:hAnsi="Consolas" w:cs="Times New Roman"/>
+          <w:color w:val="D4D4D4"/>
+          <w:sz w:val="30"/>
+          <w:szCs w:val="30"/>
+          <w:lang w:eastAsia="pt-BR"/>
+        </w:rPr>
+        <w:t>=</w:t>
+      </w:r>
+      <w:r>
+        <w:rPr>
+          <w:rFonts w:ascii="Consolas" w:eastAsia="Times New Roman" w:hAnsi="Consolas" w:cs="Times New Roman"/>
+          <w:color w:val="CE9178"/>
+          <w:sz w:val="30"/>
+          <w:szCs w:val="30"/>
+          <w:lang w:eastAsia="pt-BR"/>
+        </w:rPr>
+        <w:t>"</w:t>
+      </w:r>
+      <w:proofErr w:type="spellStart"/>
+      <w:r>
+        <w:rPr>
+          <w:rFonts w:ascii="Consolas" w:eastAsia="Times New Roman" w:hAnsi="Consolas" w:cs="Times New Roman"/>
+          <w:color w:val="CE9178"/>
+          <w:sz w:val="30"/>
+          <w:szCs w:val="30"/>
+          <w:lang w:eastAsia="pt-BR"/>
+        </w:rPr>
+        <w:t>isobrenome</w:t>
+      </w:r>
+      <w:proofErr w:type="spellEnd"/>
+      <w:r>
+        <w:rPr>
+          <w:rFonts w:ascii="Consolas" w:eastAsia="Times New Roman" w:hAnsi="Consolas" w:cs="Times New Roman"/>
+          <w:color w:val="CE9178"/>
+          <w:sz w:val="30"/>
+          <w:szCs w:val="30"/>
+          <w:lang w:eastAsia="pt-BR"/>
+        </w:rPr>
+        <w:t>"</w:t>
+      </w:r>
+      <w:r>
+        <w:rPr>
+          <w:rFonts w:ascii="Consolas" w:eastAsia="Times New Roman" w:hAnsi="Consolas" w:cs="Times New Roman"/>
+          <w:color w:val="808080"/>
+          <w:sz w:val="30"/>
+          <w:szCs w:val="30"/>
+          <w:lang w:eastAsia="pt-BR"/>
+        </w:rPr>
+        <w:t>&gt;&lt;/</w:t>
+      </w:r>
+      <w:r>
+        <w:rPr>
+          <w:rFonts w:ascii="Consolas" w:eastAsia="Times New Roman" w:hAnsi="Consolas" w:cs="Times New Roman"/>
+          <w:color w:val="569CD6"/>
+          <w:sz w:val="30"/>
+          <w:szCs w:val="30"/>
+          <w:lang w:eastAsia="pt-BR"/>
+        </w:rPr>
+        <w:t>p</w:t>
+      </w:r>
+      <w:r>
+        <w:rPr>
+          <w:rFonts w:ascii="Consolas" w:eastAsia="Times New Roman" w:hAnsi="Consolas" w:cs="Times New Roman"/>
+          <w:color w:val="808080"/>
+          <w:sz w:val="30"/>
+          <w:szCs w:val="30"/>
+          <w:lang w:eastAsia="pt-BR"/>
+        </w:rPr>
+        <w:t>&gt;</w:t>
+      </w:r>
+    </w:p>
+    <w:p>
+      <w:pPr>
+        <w:shd w:val="clear" w:color="auto" w:fill="1E1E1E"/>
+        <w:spacing w:after="0" w:line="405" w:lineRule="atLeast"/>
+        <w:rPr>
+          <w:rFonts w:ascii="Consolas" w:eastAsia="Times New Roman" w:hAnsi="Consolas" w:cs="Times New Roman"/>
+          <w:color w:val="D4D4D4"/>
+          <w:sz w:val="30"/>
+          <w:szCs w:val="30"/>
+          <w:lang w:eastAsia="pt-BR"/>
+        </w:rPr>
+      </w:pPr>
+      <w:r>
+        <w:rPr>
+          <w:rFonts w:ascii="Consolas" w:eastAsia="Times New Roman" w:hAnsi="Consolas" w:cs="Times New Roman"/>
+          <w:color w:val="D4D4D4"/>
+          <w:sz w:val="30"/>
+          <w:szCs w:val="30"/>
+          <w:lang w:eastAsia="pt-BR"/>
+        </w:rPr>
+        <w:t xml:space="preserve">        </w:t>
+      </w:r>
+      <w:r>
+        <w:rPr>
+          <w:rFonts w:ascii="Consolas" w:eastAsia="Times New Roman" w:hAnsi="Consolas" w:cs="Times New Roman"/>
+          <w:color w:val="808080"/>
+          <w:sz w:val="30"/>
+          <w:szCs w:val="30"/>
+          <w:lang w:eastAsia="pt-BR"/>
+        </w:rPr>
+        <w:t>&lt;</w:t>
+      </w:r>
+      <w:r>
+        <w:rPr>
+          <w:rFonts w:ascii="Consolas" w:eastAsia="Times New Roman" w:hAnsi="Consolas" w:cs="Times New Roman"/>
+          <w:color w:val="569CD6"/>
+          <w:sz w:val="30"/>
+          <w:szCs w:val="30"/>
+          <w:lang w:eastAsia="pt-BR"/>
+        </w:rPr>
+        <w:t>p</w:t>
+      </w:r>
+      <w:r>
+        <w:rPr>
+          <w:rFonts w:ascii="Consolas" w:eastAsia="Times New Roman" w:hAnsi="Consolas" w:cs="Times New Roman"/>
+          <w:color w:val="808080"/>
+          <w:sz w:val="30"/>
+          <w:szCs w:val="30"/>
+          <w:lang w:eastAsia="pt-BR"/>
+        </w:rPr>
+        <w:t>&gt;&lt;</w:t>
+      </w:r>
+      <w:proofErr w:type="spellStart"/>
+      <w:r>
+        <w:rPr>
+          <w:rFonts w:ascii="Consolas" w:eastAsia="Times New Roman" w:hAnsi="Consolas" w:cs="Times New Roman"/>
+          <w:color w:val="569CD6"/>
+          <w:sz w:val="30"/>
+          <w:szCs w:val="30"/>
+          <w:lang w:eastAsia="pt-BR"/>
+        </w:rPr>
+        <w:t>label</w:t>
+      </w:r>
+      <w:proofErr w:type="spellEnd"/>
+      <w:r>
+        <w:rPr>
+          <w:rFonts w:ascii="Consolas" w:eastAsia="Times New Roman" w:hAnsi="Consolas" w:cs="Times New Roman"/>
+          <w:color w:val="D4D4D4"/>
+          <w:sz w:val="30"/>
+          <w:szCs w:val="30"/>
+          <w:lang w:eastAsia="pt-BR"/>
+        </w:rPr>
+        <w:t xml:space="preserve"> </w:t>
+      </w:r>
+      <w:r>
+        <w:rPr>
+          <w:rFonts w:ascii="Consolas" w:eastAsia="Times New Roman" w:hAnsi="Consolas" w:cs="Times New Roman"/>
+          <w:color w:val="9CDCFE"/>
+          <w:sz w:val="30"/>
+          <w:szCs w:val="30"/>
+          <w:lang w:eastAsia="pt-BR"/>
+        </w:rPr>
+        <w:t>for</w:t>
+      </w:r>
+      <w:r>
+        <w:rPr>
+          <w:rFonts w:ascii="Consolas" w:eastAsia="Times New Roman" w:hAnsi="Consolas" w:cs="Times New Roman"/>
+          <w:color w:val="D4D4D4"/>
+          <w:sz w:val="30"/>
+          <w:szCs w:val="30"/>
+          <w:lang w:eastAsia="pt-BR"/>
+        </w:rPr>
+        <w:t>=</w:t>
+      </w:r>
+      <w:r>
+        <w:rPr>
+          <w:rFonts w:ascii="Consolas" w:eastAsia="Times New Roman" w:hAnsi="Consolas" w:cs="Times New Roman"/>
+          <w:color w:val="CE9178"/>
+          <w:sz w:val="30"/>
+          <w:szCs w:val="30"/>
+          <w:lang w:eastAsia="pt-BR"/>
+        </w:rPr>
+        <w:t>"</w:t>
+      </w:r>
+      <w:proofErr w:type="spellStart"/>
+      <w:r>
+        <w:rPr>
+          <w:rFonts w:ascii="Consolas" w:eastAsia="Times New Roman" w:hAnsi="Consolas" w:cs="Times New Roman"/>
+          <w:color w:val="CE9178"/>
+          <w:sz w:val="30"/>
+          <w:szCs w:val="30"/>
+          <w:lang w:eastAsia="pt-BR"/>
+        </w:rPr>
+        <w:t>iemail</w:t>
+      </w:r>
+      <w:proofErr w:type="spellEnd"/>
+      <w:r>
+        <w:rPr>
+          <w:rFonts w:ascii="Consolas" w:eastAsia="Times New Roman" w:hAnsi="Consolas" w:cs="Times New Roman"/>
+          <w:color w:val="CE9178"/>
+          <w:sz w:val="30"/>
+          <w:szCs w:val="30"/>
+          <w:lang w:eastAsia="pt-BR"/>
+        </w:rPr>
+        <w:t>"</w:t>
+      </w:r>
+      <w:r>
+        <w:rPr>
+          <w:rFonts w:ascii="Consolas" w:eastAsia="Times New Roman" w:hAnsi="Consolas" w:cs="Times New Roman"/>
+          <w:color w:val="808080"/>
+          <w:sz w:val="30"/>
+          <w:szCs w:val="30"/>
+          <w:lang w:eastAsia="pt-BR"/>
+        </w:rPr>
+        <w:t>&gt;</w:t>
+      </w:r>
+      <w:r>
+        <w:rPr>
+          <w:rFonts w:ascii="Consolas" w:eastAsia="Times New Roman" w:hAnsi="Consolas" w:cs="Times New Roman"/>
+          <w:color w:val="D4D4D4"/>
+          <w:sz w:val="30"/>
+          <w:szCs w:val="30"/>
+          <w:lang w:eastAsia="pt-BR"/>
+        </w:rPr>
+        <w:t>E-mail:</w:t>
+      </w:r>
+      <w:r>
+        <w:rPr>
+          <w:rFonts w:ascii="Consolas" w:eastAsia="Times New Roman" w:hAnsi="Consolas" w:cs="Times New Roman"/>
+          <w:color w:val="808080"/>
+          <w:sz w:val="30"/>
+          <w:szCs w:val="30"/>
+          <w:lang w:eastAsia="pt-BR"/>
+        </w:rPr>
+        <w:t>&lt;/</w:t>
+      </w:r>
+      <w:proofErr w:type="spellStart"/>
+      <w:r>
+        <w:rPr>
+          <w:rFonts w:ascii="Consolas" w:eastAsia="Times New Roman" w:hAnsi="Consolas" w:cs="Times New Roman"/>
+          <w:color w:val="569CD6"/>
+          <w:sz w:val="30"/>
+          <w:szCs w:val="30"/>
+          <w:lang w:eastAsia="pt-BR"/>
+        </w:rPr>
+        <w:t>label</w:t>
+      </w:r>
+      <w:proofErr w:type="spellEnd"/>
+      <w:r>
+        <w:rPr>
+          <w:rFonts w:ascii="Consolas" w:eastAsia="Times New Roman" w:hAnsi="Consolas" w:cs="Times New Roman"/>
+          <w:color w:val="808080"/>
+          <w:sz w:val="30"/>
+          <w:szCs w:val="30"/>
+          <w:lang w:eastAsia="pt-BR"/>
+        </w:rPr>
+        <w:t>&gt;</w:t>
+      </w:r>
+    </w:p>
+    <w:p>
+      <w:pPr>
+        <w:shd w:val="clear" w:color="auto" w:fill="1E1E1E"/>
+        <w:spacing w:after="0" w:line="405" w:lineRule="atLeast"/>
+        <w:rPr>
+          <w:rFonts w:ascii="Consolas" w:eastAsia="Times New Roman" w:hAnsi="Consolas" w:cs="Times New Roman"/>
+          <w:color w:val="D4D4D4"/>
+          <w:sz w:val="30"/>
+          <w:szCs w:val="30"/>
+          <w:lang w:eastAsia="pt-BR"/>
+        </w:rPr>
+      </w:pPr>
+      <w:r>
+        <w:rPr>
+          <w:rFonts w:ascii="Consolas" w:eastAsia="Times New Roman" w:hAnsi="Consolas" w:cs="Times New Roman"/>
+          <w:color w:val="D4D4D4"/>
+          <w:sz w:val="30"/>
+          <w:szCs w:val="30"/>
+          <w:lang w:eastAsia="pt-BR"/>
+        </w:rPr>
+        <w:t xml:space="preserve">            </w:t>
+      </w:r>
+      <w:r>
+        <w:rPr>
+          <w:rFonts w:ascii="Consolas" w:eastAsia="Times New Roman" w:hAnsi="Consolas" w:cs="Times New Roman"/>
+          <w:color w:val="808080"/>
+          <w:sz w:val="30"/>
+          <w:szCs w:val="30"/>
+          <w:lang w:eastAsia="pt-BR"/>
+        </w:rPr>
+        <w:t>&lt;</w:t>
+      </w:r>
+      <w:r>
+        <w:rPr>
+          <w:rFonts w:ascii="Consolas" w:eastAsia="Times New Roman" w:hAnsi="Consolas" w:cs="Times New Roman"/>
+          <w:color w:val="569CD6"/>
+          <w:sz w:val="30"/>
+          <w:szCs w:val="30"/>
+          <w:lang w:eastAsia="pt-BR"/>
+        </w:rPr>
+        <w:t>input</w:t>
+      </w:r>
+      <w:r>
+        <w:rPr>
+          <w:rFonts w:ascii="Consolas" w:eastAsia="Times New Roman" w:hAnsi="Consolas" w:cs="Times New Roman"/>
+          <w:color w:val="D4D4D4"/>
+          <w:sz w:val="30"/>
+          <w:szCs w:val="30"/>
+          <w:lang w:eastAsia="pt-BR"/>
+        </w:rPr>
+        <w:t xml:space="preserve"> </w:t>
+      </w:r>
+      <w:proofErr w:type="spellStart"/>
+      <w:r>
+        <w:rPr>
+          <w:rFonts w:ascii="Consolas" w:eastAsia="Times New Roman" w:hAnsi="Consolas" w:cs="Times New Roman"/>
+          <w:color w:val="9CDCFE"/>
+          <w:sz w:val="30"/>
+          <w:szCs w:val="30"/>
+          <w:lang w:eastAsia="pt-BR"/>
+        </w:rPr>
+        <w:t>type</w:t>
+      </w:r>
+      <w:proofErr w:type="spellEnd"/>
+      <w:r>
+        <w:rPr>
+          <w:rFonts w:ascii="Consolas" w:eastAsia="Times New Roman" w:hAnsi="Consolas" w:cs="Times New Roman"/>
+          <w:color w:val="D4D4D4"/>
+          <w:sz w:val="30"/>
+          <w:szCs w:val="30"/>
+          <w:lang w:eastAsia="pt-BR"/>
+        </w:rPr>
+        <w:t>=</w:t>
+      </w:r>
+      <w:r>
+        <w:rPr>
+          <w:rFonts w:ascii="Consolas" w:eastAsia="Times New Roman" w:hAnsi="Consolas" w:cs="Times New Roman"/>
+          <w:color w:val="CE9178"/>
+          <w:sz w:val="30"/>
+          <w:szCs w:val="30"/>
+          <w:lang w:eastAsia="pt-BR"/>
+        </w:rPr>
+        <w:t>"</w:t>
+      </w:r>
+      <w:proofErr w:type="spellStart"/>
+      <w:r>
+        <w:rPr>
+          <w:rFonts w:ascii="Consolas" w:eastAsia="Times New Roman" w:hAnsi="Consolas" w:cs="Times New Roman"/>
+          <w:color w:val="CE9178"/>
+          <w:sz w:val="30"/>
+          <w:szCs w:val="30"/>
+          <w:lang w:eastAsia="pt-BR"/>
+        </w:rPr>
+        <w:t>text</w:t>
+      </w:r>
+      <w:proofErr w:type="spellEnd"/>
+      <w:r>
+        <w:rPr>
+          <w:rFonts w:ascii="Consolas" w:eastAsia="Times New Roman" w:hAnsi="Consolas" w:cs="Times New Roman"/>
+          <w:color w:val="CE9178"/>
+          <w:sz w:val="30"/>
+          <w:szCs w:val="30"/>
+          <w:lang w:eastAsia="pt-BR"/>
+        </w:rPr>
+        <w:t>"</w:t>
+      </w:r>
+      <w:r>
+        <w:rPr>
+          <w:rFonts w:ascii="Consolas" w:eastAsia="Times New Roman" w:hAnsi="Consolas" w:cs="Times New Roman"/>
+          <w:color w:val="D4D4D4"/>
+          <w:sz w:val="30"/>
+          <w:szCs w:val="30"/>
+          <w:lang w:eastAsia="pt-BR"/>
+        </w:rPr>
+        <w:t xml:space="preserve"> </w:t>
+      </w:r>
+      <w:proofErr w:type="spellStart"/>
+      <w:r>
+        <w:rPr>
+          <w:rFonts w:ascii="Consolas" w:eastAsia="Times New Roman" w:hAnsi="Consolas" w:cs="Times New Roman"/>
+          <w:color w:val="9CDCFE"/>
+          <w:sz w:val="30"/>
+          <w:szCs w:val="30"/>
+          <w:lang w:eastAsia="pt-BR"/>
+        </w:rPr>
+        <w:t>name</w:t>
+      </w:r>
+      <w:proofErr w:type="spellEnd"/>
+      <w:r>
+        <w:rPr>
+          <w:rFonts w:ascii="Consolas" w:eastAsia="Times New Roman" w:hAnsi="Consolas" w:cs="Times New Roman"/>
+          <w:color w:val="D4D4D4"/>
+          <w:sz w:val="30"/>
+          <w:szCs w:val="30"/>
+          <w:lang w:eastAsia="pt-BR"/>
+        </w:rPr>
+        <w:t>=</w:t>
+      </w:r>
+      <w:r>
+        <w:rPr>
+          <w:rFonts w:ascii="Consolas" w:eastAsia="Times New Roman" w:hAnsi="Consolas" w:cs="Times New Roman"/>
+          <w:color w:val="CE9178"/>
+          <w:sz w:val="30"/>
+          <w:szCs w:val="30"/>
+          <w:lang w:eastAsia="pt-BR"/>
+        </w:rPr>
+        <w:t>"email"</w:t>
+      </w:r>
+      <w:r>
+        <w:rPr>
+          <w:rFonts w:ascii="Consolas" w:eastAsia="Times New Roman" w:hAnsi="Consolas" w:cs="Times New Roman"/>
+          <w:color w:val="D4D4D4"/>
+          <w:sz w:val="30"/>
+          <w:szCs w:val="30"/>
+          <w:lang w:eastAsia="pt-BR"/>
+        </w:rPr>
+        <w:t xml:space="preserve"> </w:t>
+      </w:r>
+      <w:r>
+        <w:rPr>
+          <w:rFonts w:ascii="Consolas" w:eastAsia="Times New Roman" w:hAnsi="Consolas" w:cs="Times New Roman"/>
+          <w:color w:val="9CDCFE"/>
+          <w:sz w:val="30"/>
+          <w:szCs w:val="30"/>
+          <w:lang w:eastAsia="pt-BR"/>
+        </w:rPr>
+        <w:t>id</w:t>
+      </w:r>
+      <w:r>
+        <w:rPr>
+          <w:rFonts w:ascii="Consolas" w:eastAsia="Times New Roman" w:hAnsi="Consolas" w:cs="Times New Roman"/>
+          <w:color w:val="D4D4D4"/>
+          <w:sz w:val="30"/>
+          <w:szCs w:val="30"/>
+          <w:lang w:eastAsia="pt-BR"/>
+        </w:rPr>
+        <w:t>=</w:t>
+      </w:r>
+      <w:r>
+        <w:rPr>
+          <w:rFonts w:ascii="Consolas" w:eastAsia="Times New Roman" w:hAnsi="Consolas" w:cs="Times New Roman"/>
+          <w:color w:val="CE9178"/>
+          <w:sz w:val="30"/>
+          <w:szCs w:val="30"/>
+          <w:lang w:eastAsia="pt-BR"/>
+        </w:rPr>
+        <w:t>"</w:t>
+      </w:r>
+      <w:proofErr w:type="spellStart"/>
+      <w:r>
+        <w:rPr>
+          <w:rFonts w:ascii="Consolas" w:eastAsia="Times New Roman" w:hAnsi="Consolas" w:cs="Times New Roman"/>
+          <w:color w:val="CE9178"/>
+          <w:sz w:val="30"/>
+          <w:szCs w:val="30"/>
+          <w:lang w:eastAsia="pt-BR"/>
+        </w:rPr>
+        <w:t>iemail</w:t>
+      </w:r>
+      <w:proofErr w:type="spellEnd"/>
+      <w:r>
+        <w:rPr>
+          <w:rFonts w:ascii="Consolas" w:eastAsia="Times New Roman" w:hAnsi="Consolas" w:cs="Times New Roman"/>
+          <w:color w:val="CE9178"/>
+          <w:sz w:val="30"/>
+          <w:szCs w:val="30"/>
+          <w:lang w:eastAsia="pt-BR"/>
+        </w:rPr>
+        <w:t>"</w:t>
+      </w:r>
+      <w:r>
+        <w:rPr>
+          <w:rFonts w:ascii="Consolas" w:eastAsia="Times New Roman" w:hAnsi="Consolas" w:cs="Times New Roman"/>
+          <w:color w:val="808080"/>
+          <w:sz w:val="30"/>
+          <w:szCs w:val="30"/>
+          <w:lang w:eastAsia="pt-BR"/>
+        </w:rPr>
+        <w:t>&gt;&lt;/</w:t>
+      </w:r>
+      <w:r>
+        <w:rPr>
+          <w:rFonts w:ascii="Consolas" w:eastAsia="Times New Roman" w:hAnsi="Consolas" w:cs="Times New Roman"/>
+          <w:color w:val="569CD6"/>
+          <w:sz w:val="30"/>
+          <w:szCs w:val="30"/>
+          <w:lang w:eastAsia="pt-BR"/>
+        </w:rPr>
+        <w:t>p</w:t>
+      </w:r>
+      <w:r>
+        <w:rPr>
+          <w:rFonts w:ascii="Consolas" w:eastAsia="Times New Roman" w:hAnsi="Consolas" w:cs="Times New Roman"/>
+          <w:color w:val="808080"/>
+          <w:sz w:val="30"/>
+          <w:szCs w:val="30"/>
+          <w:lang w:eastAsia="pt-BR"/>
+        </w:rPr>
+        <w:t>&gt;</w:t>
+      </w:r>
+    </w:p>
+    <w:p>
+      <w:pPr>
+        <w:shd w:val="clear" w:color="auto" w:fill="1E1E1E"/>
+        <w:spacing w:after="0" w:line="405" w:lineRule="atLeast"/>
+        <w:rPr>
+          <w:rFonts w:ascii="Consolas" w:eastAsia="Times New Roman" w:hAnsi="Consolas" w:cs="Times New Roman"/>
+          <w:color w:val="D4D4D4"/>
+          <w:sz w:val="30"/>
+          <w:szCs w:val="30"/>
+          <w:lang w:eastAsia="pt-BR"/>
+        </w:rPr>
+      </w:pPr>
+      <w:r>
+        <w:rPr>
+          <w:rFonts w:ascii="Consolas" w:eastAsia="Times New Roman" w:hAnsi="Consolas" w:cs="Times New Roman"/>
+          <w:color w:val="D4D4D4"/>
+          <w:sz w:val="30"/>
+          <w:szCs w:val="30"/>
+          <w:lang w:eastAsia="pt-BR"/>
+        </w:rPr>
+        <w:t xml:space="preserve">        </w:t>
+      </w:r>
+      <w:r>
+        <w:rPr>
+          <w:rFonts w:ascii="Consolas" w:eastAsia="Times New Roman" w:hAnsi="Consolas" w:cs="Times New Roman"/>
+          <w:color w:val="808080"/>
+          <w:sz w:val="30"/>
+          <w:szCs w:val="30"/>
+          <w:lang w:eastAsia="pt-BR"/>
+        </w:rPr>
+        <w:t>&lt;</w:t>
+      </w:r>
+      <w:r>
+        <w:rPr>
+          <w:rFonts w:ascii="Consolas" w:eastAsia="Times New Roman" w:hAnsi="Consolas" w:cs="Times New Roman"/>
+          <w:color w:val="569CD6"/>
+          <w:sz w:val="30"/>
+          <w:szCs w:val="30"/>
+          <w:lang w:eastAsia="pt-BR"/>
+        </w:rPr>
+        <w:t>p</w:t>
+      </w:r>
+      <w:r>
+        <w:rPr>
+          <w:rFonts w:ascii="Consolas" w:eastAsia="Times New Roman" w:hAnsi="Consolas" w:cs="Times New Roman"/>
+          <w:color w:val="808080"/>
+          <w:sz w:val="30"/>
+          <w:szCs w:val="30"/>
+          <w:lang w:eastAsia="pt-BR"/>
+        </w:rPr>
+        <w:t>&gt;&lt;</w:t>
+      </w:r>
+      <w:r>
+        <w:rPr>
+          <w:rFonts w:ascii="Consolas" w:eastAsia="Times New Roman" w:hAnsi="Consolas" w:cs="Times New Roman"/>
+          <w:color w:val="569CD6"/>
+          <w:sz w:val="30"/>
+          <w:szCs w:val="30"/>
+          <w:lang w:eastAsia="pt-BR"/>
+        </w:rPr>
+        <w:t>input</w:t>
+      </w:r>
+      <w:r>
+        <w:rPr>
+          <w:rFonts w:ascii="Consolas" w:eastAsia="Times New Roman" w:hAnsi="Consolas" w:cs="Times New Roman"/>
+          <w:color w:val="D4D4D4"/>
+          <w:sz w:val="30"/>
+          <w:szCs w:val="30"/>
+          <w:lang w:eastAsia="pt-BR"/>
+        </w:rPr>
+        <w:t xml:space="preserve"> </w:t>
+      </w:r>
+      <w:proofErr w:type="spellStart"/>
+      <w:r>
+        <w:rPr>
+          <w:rFonts w:ascii="Consolas" w:eastAsia="Times New Roman" w:hAnsi="Consolas" w:cs="Times New Roman"/>
+          <w:color w:val="9CDCFE"/>
+          <w:sz w:val="30"/>
+          <w:szCs w:val="30"/>
+          <w:lang w:eastAsia="pt-BR"/>
+        </w:rPr>
+        <w:t>type</w:t>
+      </w:r>
+      <w:proofErr w:type="spellEnd"/>
+      <w:r>
+        <w:rPr>
+          <w:rFonts w:ascii="Consolas" w:eastAsia="Times New Roman" w:hAnsi="Consolas" w:cs="Times New Roman"/>
+          <w:color w:val="D4D4D4"/>
+          <w:sz w:val="30"/>
+          <w:szCs w:val="30"/>
+          <w:lang w:eastAsia="pt-BR"/>
+        </w:rPr>
+        <w:t>=</w:t>
+      </w:r>
+      <w:r>
+        <w:rPr>
+          <w:rFonts w:ascii="Consolas" w:eastAsia="Times New Roman" w:hAnsi="Consolas" w:cs="Times New Roman"/>
+          <w:color w:val="CE9178"/>
+          <w:sz w:val="30"/>
+          <w:szCs w:val="30"/>
+          <w:lang w:eastAsia="pt-BR"/>
+        </w:rPr>
+        <w:t>"</w:t>
+      </w:r>
+      <w:proofErr w:type="spellStart"/>
+      <w:r>
+        <w:rPr>
+          <w:rFonts w:ascii="Consolas" w:eastAsia="Times New Roman" w:hAnsi="Consolas" w:cs="Times New Roman"/>
+          <w:color w:val="CE9178"/>
+          <w:sz w:val="30"/>
+          <w:szCs w:val="30"/>
+          <w:lang w:eastAsia="pt-BR"/>
+        </w:rPr>
+        <w:t>submit</w:t>
+      </w:r>
+      <w:proofErr w:type="spellEnd"/>
+      <w:r>
+        <w:rPr>
+          <w:rFonts w:ascii="Consolas" w:eastAsia="Times New Roman" w:hAnsi="Consolas" w:cs="Times New Roman"/>
+          <w:color w:val="CE9178"/>
+          <w:sz w:val="30"/>
+          <w:szCs w:val="30"/>
+          <w:lang w:eastAsia="pt-BR"/>
+        </w:rPr>
+        <w:t>"</w:t>
+      </w:r>
+      <w:r>
+        <w:rPr>
+          <w:rFonts w:ascii="Consolas" w:eastAsia="Times New Roman" w:hAnsi="Consolas" w:cs="Times New Roman"/>
+          <w:color w:val="D4D4D4"/>
+          <w:sz w:val="30"/>
+          <w:szCs w:val="30"/>
+          <w:lang w:eastAsia="pt-BR"/>
+        </w:rPr>
+        <w:t xml:space="preserve"> </w:t>
+      </w:r>
+      <w:proofErr w:type="spellStart"/>
+      <w:r>
+        <w:rPr>
+          <w:rFonts w:ascii="Consolas" w:eastAsia="Times New Roman" w:hAnsi="Consolas" w:cs="Times New Roman"/>
+          <w:color w:val="9CDCFE"/>
+          <w:sz w:val="30"/>
+          <w:szCs w:val="30"/>
+          <w:lang w:eastAsia="pt-BR"/>
+        </w:rPr>
+        <w:t>value</w:t>
+      </w:r>
+      <w:proofErr w:type="spellEnd"/>
+      <w:r>
+        <w:rPr>
+          <w:rFonts w:ascii="Consolas" w:eastAsia="Times New Roman" w:hAnsi="Consolas" w:cs="Times New Roman"/>
+          <w:color w:val="D4D4D4"/>
+          <w:sz w:val="30"/>
+          <w:szCs w:val="30"/>
+          <w:lang w:eastAsia="pt-BR"/>
+        </w:rPr>
+        <w:t>=</w:t>
+      </w:r>
+      <w:r>
+        <w:rPr>
+          <w:rFonts w:ascii="Consolas" w:eastAsia="Times New Roman" w:hAnsi="Consolas" w:cs="Times New Roman"/>
+          <w:color w:val="CE9178"/>
+          <w:sz w:val="30"/>
+          <w:szCs w:val="30"/>
+          <w:lang w:eastAsia="pt-BR"/>
+        </w:rPr>
+        <w:t>"Enviar"</w:t>
+      </w:r>
+      <w:r>
+        <w:rPr>
+          <w:rFonts w:ascii="Consolas" w:eastAsia="Times New Roman" w:hAnsi="Consolas" w:cs="Times New Roman"/>
+          <w:color w:val="808080"/>
+          <w:sz w:val="30"/>
+          <w:szCs w:val="30"/>
+          <w:lang w:eastAsia="pt-BR"/>
+        </w:rPr>
+        <w:t>&gt;&lt;/</w:t>
+      </w:r>
+      <w:r>
+        <w:rPr>
+          <w:rFonts w:ascii="Consolas" w:eastAsia="Times New Roman" w:hAnsi="Consolas" w:cs="Times New Roman"/>
+          <w:color w:val="569CD6"/>
+          <w:sz w:val="30"/>
+          <w:szCs w:val="30"/>
+          <w:lang w:eastAsia="pt-BR"/>
+        </w:rPr>
+        <w:t>p</w:t>
+      </w:r>
+      <w:r>
+        <w:rPr>
+          <w:rFonts w:ascii="Consolas" w:eastAsia="Times New Roman" w:hAnsi="Consolas" w:cs="Times New Roman"/>
+          <w:color w:val="808080"/>
+          <w:sz w:val="30"/>
+          <w:szCs w:val="30"/>
+          <w:lang w:eastAsia="pt-BR"/>
+        </w:rPr>
+        <w:t>&gt;</w:t>
+      </w:r>
+    </w:p>
+    <w:p>
+      <w:pPr>
+        <w:rPr>
+          <w:b/>
+          <w:bCs/>
+        </w:rPr>
+      </w:pPr>
+      <w:r>
+        <w:rPr>
+          <w:b/>
+          <w:bCs/>
+        </w:rPr>
+        <w:t>.</w:t>
+      </w:r>
+    </w:p>
+    <w:p>
+      <w:pPr>
+        <w:rPr>
+          <w:b/>
+          <w:bCs/>
+        </w:rPr>
+      </w:pPr>
+      <w:r>
+        <w:rPr>
+          <w:b/>
+          <w:bCs/>
+        </w:rPr>
+        <w:t>.</w:t>
+      </w:r>
+    </w:p>
+    <w:p>
+      <w:pPr>
+        <w:rPr>
+          <w:b/>
+          <w:bCs/>
+        </w:rPr>
+      </w:pPr>
+    </w:p>
     <w:sectPr>
       <w:pgSz w:w="11906" w:h="16838"/>
       <w:pgMar w:top="1417" w:right="1701" w:bottom="1417" w:left="1701" w:header="708" w:footer="708" w:gutter="0"/>

</xml_diff>

<commit_message>
ex 2 de formulário
criado tb um arquivo PHP FAKE
</commit_message>
<xml_diff>
--- a/Conteudo 4/ex025/Word/Aprendendo Formulários em HTML.docx
+++ b/Conteudo 4/ex025/Word/Aprendendo Formulários em HTML.docx
@@ -3515,8 +3515,9 @@
             <w14:round/>
           </w14:textOutline>
         </w:rPr>
-        <w:t>aparece na “URL”</w:t>
-      </w:r>
+        <w:t xml:space="preserve">aparece na </w:t>
+      </w:r>
+      <w:proofErr w:type="gramStart"/>
       <w:r>
         <w:rPr>
           <w:rFonts w:ascii="Consolas" w:eastAsia="Times New Roman" w:hAnsi="Consolas" w:cs="Times New Roman"/>
@@ -3535,9 +3536,9 @@
             <w14:round/>
           </w14:textOutline>
         </w:rPr>
-        <w:t xml:space="preserve"> porém no </w:t>
-      </w:r>
-      <w:proofErr w:type="spellStart"/>
+        <w:t>“URL”</w:t>
+      </w:r>
+      <w:proofErr w:type="gramEnd"/>
       <w:r>
         <w:rPr>
           <w:rFonts w:ascii="Consolas" w:eastAsia="Times New Roman" w:hAnsi="Consolas" w:cs="Times New Roman"/>
@@ -3556,9 +3557,9 @@
             <w14:round/>
           </w14:textOutline>
         </w:rPr>
-        <w:t>dev</w:t>
-      </w:r>
-      <w:proofErr w:type="spellEnd"/>
+        <w:t xml:space="preserve"> porém no </w:t>
+      </w:r>
+      <w:proofErr w:type="spellStart"/>
       <w:r>
         <w:rPr>
           <w:rFonts w:ascii="Consolas" w:eastAsia="Times New Roman" w:hAnsi="Consolas" w:cs="Times New Roman"/>
@@ -3577,9 +3578,9 @@
             <w14:round/>
           </w14:textOutline>
         </w:rPr>
-        <w:t xml:space="preserve"> </w:t>
-      </w:r>
-      <w:proofErr w:type="spellStart"/>
+        <w:t>dev</w:t>
+      </w:r>
+      <w:proofErr w:type="spellEnd"/>
       <w:r>
         <w:rPr>
           <w:rFonts w:ascii="Consolas" w:eastAsia="Times New Roman" w:hAnsi="Consolas" w:cs="Times New Roman"/>
@@ -3598,9 +3599,9 @@
             <w14:round/>
           </w14:textOutline>
         </w:rPr>
-        <w:t>tolls</w:t>
-      </w:r>
-      <w:proofErr w:type="spellEnd"/>
+        <w:t xml:space="preserve"> </w:t>
+      </w:r>
+      <w:proofErr w:type="spellStart"/>
       <w:r>
         <w:rPr>
           <w:rFonts w:ascii="Consolas" w:eastAsia="Times New Roman" w:hAnsi="Consolas" w:cs="Times New Roman"/>
@@ -3619,14 +3620,10 @@
             <w14:round/>
           </w14:textOutline>
         </w:rPr>
-        <w:t xml:space="preserve"> aparecerá</w:t>
-      </w:r>
-    </w:p>
-    <w:p>
-      <w:pPr>
-        <w:tabs>
-          <w:tab w:val="left" w:pos="1695"/>
-        </w:tabs>
+        <w:t>tolls</w:t>
+      </w:r>
+      <w:proofErr w:type="spellEnd"/>
+      <w:r>
         <w:rPr>
           <w:rFonts w:ascii="Consolas" w:eastAsia="Times New Roman" w:hAnsi="Consolas" w:cs="Times New Roman"/>
           <w:color w:val="000000" w:themeColor="text1"/>
@@ -3644,7 +3641,8 @@
             <w14:round/>
           </w14:textOutline>
         </w:rPr>
-      </w:pPr>
+        <w:t xml:space="preserve"> aparecerá</w:t>
+      </w:r>
     </w:p>
     <w:p>
       <w:pPr>
@@ -3717,8 +3715,12 @@
           </w14:textOutline>
         </w:rPr>
       </w:pPr>
-      <w:proofErr w:type="spellStart"/>
-      <w:r>
+    </w:p>
+    <w:p>
+      <w:pPr>
+        <w:tabs>
+          <w:tab w:val="left" w:pos="1695"/>
+        </w:tabs>
         <w:rPr>
           <w:rFonts w:ascii="Consolas" w:eastAsia="Times New Roman" w:hAnsi="Consolas" w:cs="Times New Roman"/>
           <w:color w:val="000000" w:themeColor="text1"/>
@@ -3736,6 +3738,26 @@
             <w14:round/>
           </w14:textOutline>
         </w:rPr>
+      </w:pPr>
+      <w:proofErr w:type="spellStart"/>
+      <w:r>
+        <w:rPr>
+          <w:rFonts w:ascii="Consolas" w:eastAsia="Times New Roman" w:hAnsi="Consolas" w:cs="Times New Roman"/>
+          <w:color w:val="000000" w:themeColor="text1"/>
+          <w:sz w:val="30"/>
+          <w:szCs w:val="30"/>
+          <w:lang w:eastAsia="pt-BR"/>
+          <w14:shadow w14:blurRad="38100" w14:dist="19050" w14:dir="2700000" w14:sx="100000" w14:sy="100000" w14:kx="0" w14:ky="0" w14:algn="tl">
+            <w14:schemeClr w14:val="dk1">
+              <w14:alpha w14:val="60000"/>
+            </w14:schemeClr>
+          </w14:shadow>
+          <w14:textOutline w14:w="0" w14:cap="flat" w14:cmpd="sng" w14:algn="ctr">
+            <w14:noFill/>
+            <w14:prstDash w14:val="solid"/>
+            <w14:round/>
+          </w14:textOutline>
+        </w:rPr>
         <w:lastRenderedPageBreak/>
         <w:t>dadasdasdada</w:t>
       </w:r>
@@ -3743,6 +3765,7 @@
       <w:r>
         <w:rPr>
           <w:rFonts w:ascii="Consolas" w:eastAsia="Times New Roman" w:hAnsi="Consolas" w:cs="Times New Roman"/>
+          <w:noProof/>
           <w:color w:val="000000" w:themeColor="text1"/>
           <w:sz w:val="30"/>
           <w:szCs w:val="30"/>
@@ -4245,6 +4268,1877 @@
           </w14:textOutline>
         </w:rPr>
       </w:pPr>
+    </w:p>
+    <w:p>
+      <w:pPr>
+        <w:shd w:val="clear" w:color="auto" w:fill="1E1E1E"/>
+        <w:spacing w:after="0" w:line="405" w:lineRule="atLeast"/>
+        <w:rPr>
+          <w:rFonts w:ascii="Consolas" w:eastAsia="Times New Roman" w:hAnsi="Consolas" w:cs="Times New Roman"/>
+          <w:color w:val="D4D4D4"/>
+          <w:sz w:val="30"/>
+          <w:szCs w:val="30"/>
+          <w:lang w:eastAsia="pt-BR"/>
+        </w:rPr>
+      </w:pPr>
+      <w:r>
+        <w:rPr>
+          <w:rFonts w:ascii="Consolas" w:eastAsia="Times New Roman" w:hAnsi="Consolas" w:cs="Times New Roman"/>
+          <w:color w:val="808080"/>
+          <w:sz w:val="30"/>
+          <w:szCs w:val="30"/>
+          <w:lang w:eastAsia="pt-BR"/>
+        </w:rPr>
+        <w:t>&lt;</w:t>
+      </w:r>
+      <w:r>
+        <w:rPr>
+          <w:rFonts w:ascii="Consolas" w:eastAsia="Times New Roman" w:hAnsi="Consolas" w:cs="Times New Roman"/>
+          <w:color w:val="569CD6"/>
+          <w:sz w:val="30"/>
+          <w:szCs w:val="30"/>
+          <w:lang w:eastAsia="pt-BR"/>
+        </w:rPr>
+        <w:t>p</w:t>
+      </w:r>
+      <w:r>
+        <w:rPr>
+          <w:rFonts w:ascii="Consolas" w:eastAsia="Times New Roman" w:hAnsi="Consolas" w:cs="Times New Roman"/>
+          <w:color w:val="808080"/>
+          <w:sz w:val="30"/>
+          <w:szCs w:val="30"/>
+          <w:lang w:eastAsia="pt-BR"/>
+        </w:rPr>
+        <w:t>&gt;</w:t>
+      </w:r>
+    </w:p>
+    <w:p>
+      <w:pPr>
+        <w:shd w:val="clear" w:color="auto" w:fill="1E1E1E"/>
+        <w:spacing w:after="0" w:line="405" w:lineRule="atLeast"/>
+        <w:rPr>
+          <w:rFonts w:ascii="Consolas" w:eastAsia="Times New Roman" w:hAnsi="Consolas" w:cs="Times New Roman"/>
+          <w:color w:val="D4D4D4"/>
+          <w:sz w:val="30"/>
+          <w:szCs w:val="30"/>
+          <w:lang w:eastAsia="pt-BR"/>
+        </w:rPr>
+      </w:pPr>
+      <w:r>
+        <w:rPr>
+          <w:rFonts w:ascii="Consolas" w:eastAsia="Times New Roman" w:hAnsi="Consolas" w:cs="Times New Roman"/>
+          <w:color w:val="D4D4D4"/>
+          <w:sz w:val="30"/>
+          <w:szCs w:val="30"/>
+          <w:lang w:eastAsia="pt-BR"/>
+        </w:rPr>
+        <w:t xml:space="preserve">        </w:t>
+      </w:r>
+      <w:r>
+        <w:rPr>
+          <w:rFonts w:ascii="Consolas" w:eastAsia="Times New Roman" w:hAnsi="Consolas" w:cs="Times New Roman"/>
+          <w:color w:val="808080"/>
+          <w:sz w:val="30"/>
+          <w:szCs w:val="30"/>
+          <w:lang w:eastAsia="pt-BR"/>
+        </w:rPr>
+        <w:t>&lt;</w:t>
+      </w:r>
+      <w:r>
+        <w:rPr>
+          <w:rFonts w:ascii="Consolas" w:eastAsia="Times New Roman" w:hAnsi="Consolas" w:cs="Times New Roman"/>
+          <w:color w:val="569CD6"/>
+          <w:sz w:val="30"/>
+          <w:szCs w:val="30"/>
+          <w:lang w:eastAsia="pt-BR"/>
+        </w:rPr>
+        <w:t>input</w:t>
+      </w:r>
+      <w:r>
+        <w:rPr>
+          <w:rFonts w:ascii="Consolas" w:eastAsia="Times New Roman" w:hAnsi="Consolas" w:cs="Times New Roman"/>
+          <w:color w:val="D4D4D4"/>
+          <w:sz w:val="30"/>
+          <w:szCs w:val="30"/>
+          <w:lang w:eastAsia="pt-BR"/>
+        </w:rPr>
+        <w:t xml:space="preserve"> </w:t>
+      </w:r>
+      <w:proofErr w:type="spellStart"/>
+      <w:r>
+        <w:rPr>
+          <w:rFonts w:ascii="Consolas" w:eastAsia="Times New Roman" w:hAnsi="Consolas" w:cs="Times New Roman"/>
+          <w:color w:val="9CDCFE"/>
+          <w:sz w:val="30"/>
+          <w:szCs w:val="30"/>
+          <w:lang w:eastAsia="pt-BR"/>
+        </w:rPr>
+        <w:t>type</w:t>
+      </w:r>
+      <w:proofErr w:type="spellEnd"/>
+      <w:r>
+        <w:rPr>
+          <w:rFonts w:ascii="Consolas" w:eastAsia="Times New Roman" w:hAnsi="Consolas" w:cs="Times New Roman"/>
+          <w:color w:val="D4D4D4"/>
+          <w:sz w:val="30"/>
+          <w:szCs w:val="30"/>
+          <w:lang w:eastAsia="pt-BR"/>
+        </w:rPr>
+        <w:t>=</w:t>
+      </w:r>
+      <w:r>
+        <w:rPr>
+          <w:rFonts w:ascii="Consolas" w:eastAsia="Times New Roman" w:hAnsi="Consolas" w:cs="Times New Roman"/>
+          <w:color w:val="CE9178"/>
+          <w:sz w:val="30"/>
+          <w:szCs w:val="30"/>
+          <w:lang w:eastAsia="pt-BR"/>
+        </w:rPr>
+        <w:t>"</w:t>
+      </w:r>
+      <w:proofErr w:type="spellStart"/>
+      <w:r>
+        <w:rPr>
+          <w:rFonts w:ascii="Consolas" w:eastAsia="Times New Roman" w:hAnsi="Consolas" w:cs="Times New Roman"/>
+          <w:color w:val="CE9178"/>
+          <w:sz w:val="30"/>
+          <w:szCs w:val="30"/>
+          <w:lang w:eastAsia="pt-BR"/>
+        </w:rPr>
+        <w:t>submit</w:t>
+      </w:r>
+      <w:proofErr w:type="spellEnd"/>
+      <w:r>
+        <w:rPr>
+          <w:rFonts w:ascii="Consolas" w:eastAsia="Times New Roman" w:hAnsi="Consolas" w:cs="Times New Roman"/>
+          <w:color w:val="CE9178"/>
+          <w:sz w:val="30"/>
+          <w:szCs w:val="30"/>
+          <w:lang w:eastAsia="pt-BR"/>
+        </w:rPr>
+        <w:t>"</w:t>
+      </w:r>
+      <w:r>
+        <w:rPr>
+          <w:rFonts w:ascii="Consolas" w:eastAsia="Times New Roman" w:hAnsi="Consolas" w:cs="Times New Roman"/>
+          <w:color w:val="D4D4D4"/>
+          <w:sz w:val="30"/>
+          <w:szCs w:val="30"/>
+          <w:lang w:eastAsia="pt-BR"/>
+        </w:rPr>
+        <w:t xml:space="preserve"> </w:t>
+      </w:r>
+      <w:proofErr w:type="spellStart"/>
+      <w:r>
+        <w:rPr>
+          <w:rFonts w:ascii="Consolas" w:eastAsia="Times New Roman" w:hAnsi="Consolas" w:cs="Times New Roman"/>
+          <w:color w:val="9CDCFE"/>
+          <w:sz w:val="30"/>
+          <w:szCs w:val="30"/>
+          <w:lang w:eastAsia="pt-BR"/>
+        </w:rPr>
+        <w:t>value</w:t>
+      </w:r>
+      <w:proofErr w:type="spellEnd"/>
+      <w:r>
+        <w:rPr>
+          <w:rFonts w:ascii="Consolas" w:eastAsia="Times New Roman" w:hAnsi="Consolas" w:cs="Times New Roman"/>
+          <w:color w:val="D4D4D4"/>
+          <w:sz w:val="30"/>
+          <w:szCs w:val="30"/>
+          <w:lang w:eastAsia="pt-BR"/>
+        </w:rPr>
+        <w:t>=</w:t>
+      </w:r>
+      <w:r>
+        <w:rPr>
+          <w:rFonts w:ascii="Consolas" w:eastAsia="Times New Roman" w:hAnsi="Consolas" w:cs="Times New Roman"/>
+          <w:color w:val="CE9178"/>
+          <w:sz w:val="30"/>
+          <w:szCs w:val="30"/>
+          <w:lang w:eastAsia="pt-BR"/>
+        </w:rPr>
+        <w:t>"Enviar"</w:t>
+      </w:r>
+      <w:r>
+        <w:rPr>
+          <w:rFonts w:ascii="Consolas" w:eastAsia="Times New Roman" w:hAnsi="Consolas" w:cs="Times New Roman"/>
+          <w:color w:val="808080"/>
+          <w:sz w:val="30"/>
+          <w:szCs w:val="30"/>
+          <w:lang w:eastAsia="pt-BR"/>
+        </w:rPr>
+        <w:t>&gt;</w:t>
+      </w:r>
+    </w:p>
+    <w:p>
+      <w:pPr>
+        <w:shd w:val="clear" w:color="auto" w:fill="1E1E1E"/>
+        <w:spacing w:after="0" w:line="405" w:lineRule="atLeast"/>
+        <w:rPr>
+          <w:rFonts w:ascii="Consolas" w:eastAsia="Times New Roman" w:hAnsi="Consolas" w:cs="Times New Roman"/>
+          <w:color w:val="D4D4D4"/>
+          <w:sz w:val="30"/>
+          <w:szCs w:val="30"/>
+          <w:lang w:eastAsia="pt-BR"/>
+        </w:rPr>
+      </w:pPr>
+      <w:r>
+        <w:rPr>
+          <w:rFonts w:ascii="Consolas" w:eastAsia="Times New Roman" w:hAnsi="Consolas" w:cs="Times New Roman"/>
+          <w:color w:val="D4D4D4"/>
+          <w:sz w:val="30"/>
+          <w:szCs w:val="30"/>
+          <w:lang w:eastAsia="pt-BR"/>
+        </w:rPr>
+        <w:t xml:space="preserve">        </w:t>
+      </w:r>
+      <w:r>
+        <w:rPr>
+          <w:rFonts w:ascii="Consolas" w:eastAsia="Times New Roman" w:hAnsi="Consolas" w:cs="Times New Roman"/>
+          <w:color w:val="808080"/>
+          <w:sz w:val="30"/>
+          <w:szCs w:val="30"/>
+          <w:lang w:eastAsia="pt-BR"/>
+        </w:rPr>
+        <w:t>&lt;</w:t>
+      </w:r>
+      <w:r>
+        <w:rPr>
+          <w:rFonts w:ascii="Consolas" w:eastAsia="Times New Roman" w:hAnsi="Consolas" w:cs="Times New Roman"/>
+          <w:color w:val="569CD6"/>
+          <w:sz w:val="30"/>
+          <w:szCs w:val="30"/>
+          <w:lang w:eastAsia="pt-BR"/>
+        </w:rPr>
+        <w:t>input</w:t>
+      </w:r>
+      <w:r>
+        <w:rPr>
+          <w:rFonts w:ascii="Consolas" w:eastAsia="Times New Roman" w:hAnsi="Consolas" w:cs="Times New Roman"/>
+          <w:color w:val="D4D4D4"/>
+          <w:sz w:val="30"/>
+          <w:szCs w:val="30"/>
+          <w:lang w:eastAsia="pt-BR"/>
+        </w:rPr>
+        <w:t xml:space="preserve"> </w:t>
+      </w:r>
+      <w:proofErr w:type="spellStart"/>
+      <w:r>
+        <w:rPr>
+          <w:rFonts w:ascii="Consolas" w:eastAsia="Times New Roman" w:hAnsi="Consolas" w:cs="Times New Roman"/>
+          <w:color w:val="9CDCFE"/>
+          <w:sz w:val="30"/>
+          <w:szCs w:val="30"/>
+          <w:lang w:eastAsia="pt-BR"/>
+        </w:rPr>
+        <w:t>type</w:t>
+      </w:r>
+      <w:proofErr w:type="spellEnd"/>
+      <w:r>
+        <w:rPr>
+          <w:rFonts w:ascii="Consolas" w:eastAsia="Times New Roman" w:hAnsi="Consolas" w:cs="Times New Roman"/>
+          <w:color w:val="D4D4D4"/>
+          <w:sz w:val="30"/>
+          <w:szCs w:val="30"/>
+          <w:lang w:eastAsia="pt-BR"/>
+        </w:rPr>
+        <w:t>=</w:t>
+      </w:r>
+      <w:r>
+        <w:rPr>
+          <w:rFonts w:ascii="Consolas" w:eastAsia="Times New Roman" w:hAnsi="Consolas" w:cs="Times New Roman"/>
+          <w:color w:val="CE9178"/>
+          <w:sz w:val="30"/>
+          <w:szCs w:val="30"/>
+          <w:lang w:eastAsia="pt-BR"/>
+        </w:rPr>
+        <w:t>"reset"</w:t>
+      </w:r>
+      <w:r>
+        <w:rPr>
+          <w:rFonts w:ascii="Consolas" w:eastAsia="Times New Roman" w:hAnsi="Consolas" w:cs="Times New Roman"/>
+          <w:color w:val="D4D4D4"/>
+          <w:sz w:val="30"/>
+          <w:szCs w:val="30"/>
+          <w:lang w:eastAsia="pt-BR"/>
+        </w:rPr>
+        <w:t xml:space="preserve"> </w:t>
+      </w:r>
+      <w:proofErr w:type="spellStart"/>
+      <w:r>
+        <w:rPr>
+          <w:rFonts w:ascii="Consolas" w:eastAsia="Times New Roman" w:hAnsi="Consolas" w:cs="Times New Roman"/>
+          <w:color w:val="9CDCFE"/>
+          <w:sz w:val="30"/>
+          <w:szCs w:val="30"/>
+          <w:lang w:eastAsia="pt-BR"/>
+        </w:rPr>
+        <w:t>value</w:t>
+      </w:r>
+      <w:proofErr w:type="spellEnd"/>
+      <w:r>
+        <w:rPr>
+          <w:rFonts w:ascii="Consolas" w:eastAsia="Times New Roman" w:hAnsi="Consolas" w:cs="Times New Roman"/>
+          <w:color w:val="D4D4D4"/>
+          <w:sz w:val="30"/>
+          <w:szCs w:val="30"/>
+          <w:lang w:eastAsia="pt-BR"/>
+        </w:rPr>
+        <w:t>=</w:t>
+      </w:r>
+      <w:r>
+        <w:rPr>
+          <w:rFonts w:ascii="Consolas" w:eastAsia="Times New Roman" w:hAnsi="Consolas" w:cs="Times New Roman"/>
+          <w:color w:val="CE9178"/>
+          <w:sz w:val="30"/>
+          <w:szCs w:val="30"/>
+          <w:lang w:eastAsia="pt-BR"/>
+        </w:rPr>
+        <w:t>"Limpar"</w:t>
+      </w:r>
+      <w:r>
+        <w:rPr>
+          <w:rFonts w:ascii="Consolas" w:eastAsia="Times New Roman" w:hAnsi="Consolas" w:cs="Times New Roman"/>
+          <w:color w:val="808080"/>
+          <w:sz w:val="30"/>
+          <w:szCs w:val="30"/>
+          <w:lang w:eastAsia="pt-BR"/>
+        </w:rPr>
+        <w:t>&gt;</w:t>
+      </w:r>
+    </w:p>
+    <w:p>
+      <w:pPr>
+        <w:shd w:val="clear" w:color="auto" w:fill="1E1E1E"/>
+        <w:spacing w:after="0" w:line="405" w:lineRule="atLeast"/>
+        <w:rPr>
+          <w:rFonts w:ascii="Consolas" w:eastAsia="Times New Roman" w:hAnsi="Consolas" w:cs="Times New Roman"/>
+          <w:color w:val="D4D4D4"/>
+          <w:sz w:val="30"/>
+          <w:szCs w:val="30"/>
+          <w:lang w:eastAsia="pt-BR"/>
+        </w:rPr>
+      </w:pPr>
+      <w:r>
+        <w:rPr>
+          <w:rFonts w:ascii="Consolas" w:eastAsia="Times New Roman" w:hAnsi="Consolas" w:cs="Times New Roman"/>
+          <w:color w:val="D4D4D4"/>
+          <w:sz w:val="30"/>
+          <w:szCs w:val="30"/>
+          <w:lang w:eastAsia="pt-BR"/>
+        </w:rPr>
+        <w:t xml:space="preserve">    </w:t>
+      </w:r>
+      <w:r>
+        <w:rPr>
+          <w:rFonts w:ascii="Consolas" w:eastAsia="Times New Roman" w:hAnsi="Consolas" w:cs="Times New Roman"/>
+          <w:color w:val="808080"/>
+          <w:sz w:val="30"/>
+          <w:szCs w:val="30"/>
+          <w:lang w:eastAsia="pt-BR"/>
+        </w:rPr>
+        <w:t>&lt;/</w:t>
+      </w:r>
+      <w:r>
+        <w:rPr>
+          <w:rFonts w:ascii="Consolas" w:eastAsia="Times New Roman" w:hAnsi="Consolas" w:cs="Times New Roman"/>
+          <w:color w:val="569CD6"/>
+          <w:sz w:val="30"/>
+          <w:szCs w:val="30"/>
+          <w:lang w:eastAsia="pt-BR"/>
+        </w:rPr>
+        <w:t>p</w:t>
+      </w:r>
+      <w:r>
+        <w:rPr>
+          <w:rFonts w:ascii="Consolas" w:eastAsia="Times New Roman" w:hAnsi="Consolas" w:cs="Times New Roman"/>
+          <w:color w:val="808080"/>
+          <w:sz w:val="30"/>
+          <w:szCs w:val="30"/>
+          <w:lang w:eastAsia="pt-BR"/>
+        </w:rPr>
+        <w:t>&gt;</w:t>
+      </w:r>
+    </w:p>
+    <w:p>
+      <w:pPr>
+        <w:tabs>
+          <w:tab w:val="left" w:pos="1695"/>
+        </w:tabs>
+        <w:rPr>
+          <w:rFonts w:ascii="Consolas" w:eastAsia="Times New Roman" w:hAnsi="Consolas" w:cs="Times New Roman"/>
+          <w:color w:val="000000" w:themeColor="text1"/>
+          <w:sz w:val="30"/>
+          <w:szCs w:val="30"/>
+          <w:lang w:eastAsia="pt-BR"/>
+          <w14:shadow w14:blurRad="38100" w14:dist="19050" w14:dir="2700000" w14:sx="100000" w14:sy="100000" w14:kx="0" w14:ky="0" w14:algn="tl">
+            <w14:schemeClr w14:val="dk1">
+              <w14:alpha w14:val="60000"/>
+            </w14:schemeClr>
+          </w14:shadow>
+          <w14:textOutline w14:w="0" w14:cap="flat" w14:cmpd="sng" w14:algn="ctr">
+            <w14:noFill/>
+            <w14:prstDash w14:val="solid"/>
+            <w14:round/>
+          </w14:textOutline>
+        </w:rPr>
+      </w:pPr>
+      <w:r>
+        <w:rPr>
+          <w:rFonts w:ascii="Consolas" w:eastAsia="Times New Roman" w:hAnsi="Consolas" w:cs="Times New Roman"/>
+          <w:color w:val="000000" w:themeColor="text1"/>
+          <w:sz w:val="30"/>
+          <w:szCs w:val="30"/>
+          <w:lang w:eastAsia="pt-BR"/>
+          <w14:shadow w14:blurRad="38100" w14:dist="19050" w14:dir="2700000" w14:sx="100000" w14:sy="100000" w14:kx="0" w14:ky="0" w14:algn="tl">
+            <w14:schemeClr w14:val="dk1">
+              <w14:alpha w14:val="60000"/>
+            </w14:schemeClr>
+          </w14:shadow>
+          <w14:textOutline w14:w="0" w14:cap="flat" w14:cmpd="sng" w14:algn="ctr">
+            <w14:noFill/>
+            <w14:prstDash w14:val="solid"/>
+            <w14:round/>
+          </w14:textOutline>
+        </w:rPr>
+        <w:t>Nós podemos utilizar &lt;p&gt; ou geralmente se usa &lt;</w:t>
+      </w:r>
+      <w:proofErr w:type="spellStart"/>
+      <w:r>
+        <w:rPr>
+          <w:rFonts w:ascii="Consolas" w:eastAsia="Times New Roman" w:hAnsi="Consolas" w:cs="Times New Roman"/>
+          <w:color w:val="000000" w:themeColor="text1"/>
+          <w:sz w:val="30"/>
+          <w:szCs w:val="30"/>
+          <w:lang w:eastAsia="pt-BR"/>
+          <w14:shadow w14:blurRad="38100" w14:dist="19050" w14:dir="2700000" w14:sx="100000" w14:sy="100000" w14:kx="0" w14:ky="0" w14:algn="tl">
+            <w14:schemeClr w14:val="dk1">
+              <w14:alpha w14:val="60000"/>
+            </w14:schemeClr>
+          </w14:shadow>
+          <w14:textOutline w14:w="0" w14:cap="flat" w14:cmpd="sng" w14:algn="ctr">
+            <w14:noFill/>
+            <w14:prstDash w14:val="solid"/>
+            <w14:round/>
+          </w14:textOutline>
+        </w:rPr>
+        <w:t>div</w:t>
+      </w:r>
+      <w:proofErr w:type="spellEnd"/>
+      <w:r>
+        <w:rPr>
+          <w:rFonts w:ascii="Consolas" w:eastAsia="Times New Roman" w:hAnsi="Consolas" w:cs="Times New Roman"/>
+          <w:color w:val="000000" w:themeColor="text1"/>
+          <w:sz w:val="30"/>
+          <w:szCs w:val="30"/>
+          <w:lang w:eastAsia="pt-BR"/>
+          <w14:shadow w14:blurRad="38100" w14:dist="19050" w14:dir="2700000" w14:sx="100000" w14:sy="100000" w14:kx="0" w14:ky="0" w14:algn="tl">
+            <w14:schemeClr w14:val="dk1">
+              <w14:alpha w14:val="60000"/>
+            </w14:schemeClr>
+          </w14:shadow>
+          <w14:textOutline w14:w="0" w14:cap="flat" w14:cmpd="sng" w14:algn="ctr">
+            <w14:noFill/>
+            <w14:prstDash w14:val="solid"/>
+            <w14:round/>
+          </w14:textOutline>
+        </w:rPr>
+        <w:t>&gt;</w:t>
+      </w:r>
+    </w:p>
+    <w:p>
+      <w:pPr>
+        <w:tabs>
+          <w:tab w:val="left" w:pos="1695"/>
+        </w:tabs>
+        <w:rPr>
+          <w:rFonts w:ascii="Consolas" w:eastAsia="Times New Roman" w:hAnsi="Consolas" w:cs="Times New Roman"/>
+          <w:color w:val="000000" w:themeColor="text1"/>
+          <w:sz w:val="30"/>
+          <w:szCs w:val="30"/>
+          <w:lang w:eastAsia="pt-BR"/>
+          <w14:shadow w14:blurRad="38100" w14:dist="19050" w14:dir="2700000" w14:sx="100000" w14:sy="100000" w14:kx="0" w14:ky="0" w14:algn="tl">
+            <w14:schemeClr w14:val="dk1">
+              <w14:alpha w14:val="60000"/>
+            </w14:schemeClr>
+          </w14:shadow>
+          <w14:textOutline w14:w="0" w14:cap="flat" w14:cmpd="sng" w14:algn="ctr">
+            <w14:noFill/>
+            <w14:prstDash w14:val="solid"/>
+            <w14:round/>
+          </w14:textOutline>
+        </w:rPr>
+      </w:pPr>
+      <w:r>
+        <w:rPr>
+          <w:rFonts w:ascii="Consolas" w:eastAsia="Times New Roman" w:hAnsi="Consolas" w:cs="Times New Roman"/>
+          <w:color w:val="000000" w:themeColor="text1"/>
+          <w:sz w:val="30"/>
+          <w:szCs w:val="30"/>
+          <w:lang w:eastAsia="pt-BR"/>
+          <w14:shadow w14:blurRad="38100" w14:dist="19050" w14:dir="2700000" w14:sx="100000" w14:sy="100000" w14:kx="0" w14:ky="0" w14:algn="tl">
+            <w14:schemeClr w14:val="dk1">
+              <w14:alpha w14:val="60000"/>
+            </w14:schemeClr>
+          </w14:shadow>
+          <w14:textOutline w14:w="0" w14:cap="flat" w14:cmpd="sng" w14:algn="ctr">
+            <w14:noFill/>
+            <w14:prstDash w14:val="solid"/>
+            <w14:round/>
+          </w14:textOutline>
+        </w:rPr>
+        <w:t>Para criar o botão “Enviar” e “Limpar”.</w:t>
+      </w:r>
+    </w:p>
+    <w:p>
+      <w:pPr>
+        <w:tabs>
+          <w:tab w:val="left" w:pos="1695"/>
+        </w:tabs>
+        <w:rPr>
+          <w:rFonts w:ascii="Consolas" w:eastAsia="Times New Roman" w:hAnsi="Consolas" w:cs="Times New Roman"/>
+          <w:color w:val="000000" w:themeColor="text1"/>
+          <w:sz w:val="30"/>
+          <w:szCs w:val="30"/>
+          <w:lang w:eastAsia="pt-BR"/>
+          <w14:shadow w14:blurRad="38100" w14:dist="19050" w14:dir="2700000" w14:sx="100000" w14:sy="100000" w14:kx="0" w14:ky="0" w14:algn="tl">
+            <w14:schemeClr w14:val="dk1">
+              <w14:alpha w14:val="60000"/>
+            </w14:schemeClr>
+          </w14:shadow>
+          <w14:textOutline w14:w="0" w14:cap="flat" w14:cmpd="sng" w14:algn="ctr">
+            <w14:noFill/>
+            <w14:prstDash w14:val="solid"/>
+            <w14:round/>
+          </w14:textOutline>
+        </w:rPr>
+      </w:pPr>
+      <w:r>
+        <w:rPr>
+          <w:rFonts w:ascii="Consolas" w:eastAsia="Times New Roman" w:hAnsi="Consolas" w:cs="Times New Roman"/>
+          <w:color w:val="000000" w:themeColor="text1"/>
+          <w:sz w:val="30"/>
+          <w:szCs w:val="30"/>
+          <w:lang w:eastAsia="pt-BR"/>
+          <w14:shadow w14:blurRad="38100" w14:dist="19050" w14:dir="2700000" w14:sx="100000" w14:sy="100000" w14:kx="0" w14:ky="0" w14:algn="tl">
+            <w14:schemeClr w14:val="dk1">
+              <w14:alpha w14:val="60000"/>
+            </w14:schemeClr>
+          </w14:shadow>
+          <w14:textOutline w14:w="0" w14:cap="flat" w14:cmpd="sng" w14:algn="ctr">
+            <w14:noFill/>
+            <w14:prstDash w14:val="solid"/>
+            <w14:round/>
+          </w14:textOutline>
+        </w:rPr>
+        <w:t>.</w:t>
+      </w:r>
+    </w:p>
+    <w:p>
+      <w:pPr>
+        <w:tabs>
+          <w:tab w:val="left" w:pos="1695"/>
+        </w:tabs>
+        <w:rPr>
+          <w:rFonts w:ascii="Consolas" w:eastAsia="Times New Roman" w:hAnsi="Consolas" w:cs="Times New Roman"/>
+          <w:color w:val="000000" w:themeColor="text1"/>
+          <w:sz w:val="30"/>
+          <w:szCs w:val="30"/>
+          <w:lang w:eastAsia="pt-BR"/>
+          <w14:shadow w14:blurRad="38100" w14:dist="19050" w14:dir="2700000" w14:sx="100000" w14:sy="100000" w14:kx="0" w14:ky="0" w14:algn="tl">
+            <w14:schemeClr w14:val="dk1">
+              <w14:alpha w14:val="60000"/>
+            </w14:schemeClr>
+          </w14:shadow>
+          <w14:textOutline w14:w="0" w14:cap="flat" w14:cmpd="sng" w14:algn="ctr">
+            <w14:noFill/>
+            <w14:prstDash w14:val="solid"/>
+            <w14:round/>
+          </w14:textOutline>
+        </w:rPr>
+      </w:pPr>
+      <w:r>
+        <w:rPr>
+          <w:rFonts w:ascii="Consolas" w:eastAsia="Times New Roman" w:hAnsi="Consolas" w:cs="Times New Roman"/>
+          <w:color w:val="000000" w:themeColor="text1"/>
+          <w:sz w:val="30"/>
+          <w:szCs w:val="30"/>
+          <w:lang w:eastAsia="pt-BR"/>
+          <w14:shadow w14:blurRad="38100" w14:dist="19050" w14:dir="2700000" w14:sx="100000" w14:sy="100000" w14:kx="0" w14:ky="0" w14:algn="tl">
+            <w14:schemeClr w14:val="dk1">
+              <w14:alpha w14:val="60000"/>
+            </w14:schemeClr>
+          </w14:shadow>
+          <w14:textOutline w14:w="0" w14:cap="flat" w14:cmpd="sng" w14:algn="ctr">
+            <w14:noFill/>
+            <w14:prstDash w14:val="solid"/>
+            <w14:round/>
+          </w14:textOutline>
+        </w:rPr>
+        <w:t>.</w:t>
+      </w:r>
+    </w:p>
+    <w:p>
+      <w:pPr>
+        <w:tabs>
+          <w:tab w:val="left" w:pos="1695"/>
+        </w:tabs>
+        <w:rPr>
+          <w:rFonts w:ascii="Consolas" w:eastAsia="Times New Roman" w:hAnsi="Consolas" w:cs="Times New Roman"/>
+          <w:color w:val="000000" w:themeColor="text1"/>
+          <w:sz w:val="30"/>
+          <w:szCs w:val="30"/>
+          <w:lang w:eastAsia="pt-BR"/>
+          <w14:shadow w14:blurRad="38100" w14:dist="19050" w14:dir="2700000" w14:sx="100000" w14:sy="100000" w14:kx="0" w14:ky="0" w14:algn="tl">
+            <w14:schemeClr w14:val="dk1">
+              <w14:alpha w14:val="60000"/>
+            </w14:schemeClr>
+          </w14:shadow>
+          <w14:textOutline w14:w="0" w14:cap="flat" w14:cmpd="sng" w14:algn="ctr">
+            <w14:noFill/>
+            <w14:prstDash w14:val="solid"/>
+            <w14:round/>
+          </w14:textOutline>
+        </w:rPr>
+      </w:pPr>
+      <w:r>
+        <w:rPr>
+          <w:rFonts w:ascii="Consolas" w:eastAsia="Times New Roman" w:hAnsi="Consolas" w:cs="Times New Roman"/>
+          <w:color w:val="000000" w:themeColor="text1"/>
+          <w:sz w:val="30"/>
+          <w:szCs w:val="30"/>
+          <w:lang w:eastAsia="pt-BR"/>
+          <w14:shadow w14:blurRad="38100" w14:dist="19050" w14:dir="2700000" w14:sx="100000" w14:sy="100000" w14:kx="0" w14:ky="0" w14:algn="tl">
+            <w14:schemeClr w14:val="dk1">
+              <w14:alpha w14:val="60000"/>
+            </w14:schemeClr>
+          </w14:shadow>
+          <w14:textOutline w14:w="0" w14:cap="flat" w14:cmpd="sng" w14:algn="ctr">
+            <w14:noFill/>
+            <w14:prstDash w14:val="solid"/>
+            <w14:round/>
+          </w14:textOutline>
+        </w:rPr>
+        <w:t>Para obrigação de preenchimento</w:t>
+      </w:r>
+      <w:r>
+        <w:rPr>
+          <w:rFonts w:ascii="Consolas" w:eastAsia="Times New Roman" w:hAnsi="Consolas" w:cs="Times New Roman"/>
+          <w:color w:val="000000" w:themeColor="text1"/>
+          <w:sz w:val="30"/>
+          <w:szCs w:val="30"/>
+          <w:lang w:eastAsia="pt-BR"/>
+          <w14:shadow w14:blurRad="38100" w14:dist="19050" w14:dir="2700000" w14:sx="100000" w14:sy="100000" w14:kx="0" w14:ky="0" w14:algn="tl">
+            <w14:schemeClr w14:val="dk1">
+              <w14:alpha w14:val="60000"/>
+            </w14:schemeClr>
+          </w14:shadow>
+          <w14:textOutline w14:w="0" w14:cap="flat" w14:cmpd="sng" w14:algn="ctr">
+            <w14:noFill/>
+            <w14:prstDash w14:val="solid"/>
+            <w14:round/>
+          </w14:textOutline>
+        </w:rPr>
+        <w:t xml:space="preserve"> utilizar </w:t>
+      </w:r>
+    </w:p>
+    <w:p>
+      <w:pPr>
+        <w:shd w:val="clear" w:color="auto" w:fill="1E1E1E"/>
+        <w:spacing w:after="0" w:line="405" w:lineRule="atLeast"/>
+        <w:rPr>
+          <w:rFonts w:ascii="Consolas" w:eastAsia="Times New Roman" w:hAnsi="Consolas" w:cs="Times New Roman"/>
+          <w:color w:val="D4D4D4"/>
+          <w:sz w:val="30"/>
+          <w:szCs w:val="30"/>
+          <w:lang w:eastAsia="pt-BR"/>
+        </w:rPr>
+      </w:pPr>
+      <w:r>
+        <w:rPr>
+          <w:rFonts w:ascii="Consolas" w:eastAsia="Times New Roman" w:hAnsi="Consolas" w:cs="Times New Roman"/>
+          <w:color w:val="808080"/>
+          <w:sz w:val="30"/>
+          <w:szCs w:val="30"/>
+          <w:lang w:eastAsia="pt-BR"/>
+        </w:rPr>
+        <w:t>&lt;</w:t>
+      </w:r>
+      <w:r>
+        <w:rPr>
+          <w:rFonts w:ascii="Consolas" w:eastAsia="Times New Roman" w:hAnsi="Consolas" w:cs="Times New Roman"/>
+          <w:color w:val="569CD6"/>
+          <w:sz w:val="30"/>
+          <w:szCs w:val="30"/>
+          <w:lang w:eastAsia="pt-BR"/>
+        </w:rPr>
+        <w:t>input</w:t>
+      </w:r>
+      <w:r>
+        <w:rPr>
+          <w:rFonts w:ascii="Consolas" w:eastAsia="Times New Roman" w:hAnsi="Consolas" w:cs="Times New Roman"/>
+          <w:color w:val="D4D4D4"/>
+          <w:sz w:val="30"/>
+          <w:szCs w:val="30"/>
+          <w:lang w:eastAsia="pt-BR"/>
+        </w:rPr>
+        <w:t xml:space="preserve"> </w:t>
+      </w:r>
+      <w:proofErr w:type="spellStart"/>
+      <w:r>
+        <w:rPr>
+          <w:rFonts w:ascii="Consolas" w:eastAsia="Times New Roman" w:hAnsi="Consolas" w:cs="Times New Roman"/>
+          <w:color w:val="9CDCFE"/>
+          <w:sz w:val="30"/>
+          <w:szCs w:val="30"/>
+          <w:lang w:eastAsia="pt-BR"/>
+        </w:rPr>
+        <w:t>type</w:t>
+      </w:r>
+      <w:proofErr w:type="spellEnd"/>
+      <w:r>
+        <w:rPr>
+          <w:rFonts w:ascii="Consolas" w:eastAsia="Times New Roman" w:hAnsi="Consolas" w:cs="Times New Roman"/>
+          <w:color w:val="D4D4D4"/>
+          <w:sz w:val="30"/>
+          <w:szCs w:val="30"/>
+          <w:lang w:eastAsia="pt-BR"/>
+        </w:rPr>
+        <w:t>=</w:t>
+      </w:r>
+      <w:r>
+        <w:rPr>
+          <w:rFonts w:ascii="Consolas" w:eastAsia="Times New Roman" w:hAnsi="Consolas" w:cs="Times New Roman"/>
+          <w:color w:val="CE9178"/>
+          <w:sz w:val="30"/>
+          <w:szCs w:val="30"/>
+          <w:lang w:eastAsia="pt-BR"/>
+        </w:rPr>
+        <w:t>"</w:t>
+      </w:r>
+      <w:proofErr w:type="spellStart"/>
+      <w:r>
+        <w:rPr>
+          <w:rFonts w:ascii="Consolas" w:eastAsia="Times New Roman" w:hAnsi="Consolas" w:cs="Times New Roman"/>
+          <w:color w:val="CE9178"/>
+          <w:sz w:val="30"/>
+          <w:szCs w:val="30"/>
+          <w:lang w:eastAsia="pt-BR"/>
+        </w:rPr>
+        <w:t>password</w:t>
+      </w:r>
+      <w:proofErr w:type="spellEnd"/>
+      <w:r>
+        <w:rPr>
+          <w:rFonts w:ascii="Consolas" w:eastAsia="Times New Roman" w:hAnsi="Consolas" w:cs="Times New Roman"/>
+          <w:color w:val="CE9178"/>
+          <w:sz w:val="30"/>
+          <w:szCs w:val="30"/>
+          <w:lang w:eastAsia="pt-BR"/>
+        </w:rPr>
+        <w:t>"</w:t>
+      </w:r>
+      <w:r>
+        <w:rPr>
+          <w:rFonts w:ascii="Consolas" w:eastAsia="Times New Roman" w:hAnsi="Consolas" w:cs="Times New Roman"/>
+          <w:color w:val="D4D4D4"/>
+          <w:sz w:val="30"/>
+          <w:szCs w:val="30"/>
+          <w:lang w:eastAsia="pt-BR"/>
+        </w:rPr>
+        <w:t xml:space="preserve"> </w:t>
+      </w:r>
+      <w:proofErr w:type="spellStart"/>
+      <w:r>
+        <w:rPr>
+          <w:rFonts w:ascii="Consolas" w:eastAsia="Times New Roman" w:hAnsi="Consolas" w:cs="Times New Roman"/>
+          <w:color w:val="9CDCFE"/>
+          <w:sz w:val="30"/>
+          <w:szCs w:val="30"/>
+          <w:lang w:eastAsia="pt-BR"/>
+        </w:rPr>
+        <w:t>name</w:t>
+      </w:r>
+      <w:proofErr w:type="spellEnd"/>
+      <w:r>
+        <w:rPr>
+          <w:rFonts w:ascii="Consolas" w:eastAsia="Times New Roman" w:hAnsi="Consolas" w:cs="Times New Roman"/>
+          <w:color w:val="D4D4D4"/>
+          <w:sz w:val="30"/>
+          <w:szCs w:val="30"/>
+          <w:lang w:eastAsia="pt-BR"/>
+        </w:rPr>
+        <w:t>=</w:t>
+      </w:r>
+      <w:r>
+        <w:rPr>
+          <w:rFonts w:ascii="Consolas" w:eastAsia="Times New Roman" w:hAnsi="Consolas" w:cs="Times New Roman"/>
+          <w:color w:val="CE9178"/>
+          <w:sz w:val="30"/>
+          <w:szCs w:val="30"/>
+          <w:lang w:eastAsia="pt-BR"/>
+        </w:rPr>
+        <w:t>"senha"</w:t>
+      </w:r>
+      <w:r>
+        <w:rPr>
+          <w:rFonts w:ascii="Consolas" w:eastAsia="Times New Roman" w:hAnsi="Consolas" w:cs="Times New Roman"/>
+          <w:color w:val="D4D4D4"/>
+          <w:sz w:val="30"/>
+          <w:szCs w:val="30"/>
+          <w:lang w:eastAsia="pt-BR"/>
+        </w:rPr>
+        <w:t xml:space="preserve"> </w:t>
+      </w:r>
+      <w:r>
+        <w:rPr>
+          <w:rFonts w:ascii="Consolas" w:eastAsia="Times New Roman" w:hAnsi="Consolas" w:cs="Times New Roman"/>
+          <w:color w:val="9CDCFE"/>
+          <w:sz w:val="30"/>
+          <w:szCs w:val="30"/>
+          <w:lang w:eastAsia="pt-BR"/>
+        </w:rPr>
+        <w:t>id</w:t>
+      </w:r>
+      <w:r>
+        <w:rPr>
+          <w:rFonts w:ascii="Consolas" w:eastAsia="Times New Roman" w:hAnsi="Consolas" w:cs="Times New Roman"/>
+          <w:color w:val="D4D4D4"/>
+          <w:sz w:val="30"/>
+          <w:szCs w:val="30"/>
+          <w:lang w:eastAsia="pt-BR"/>
+        </w:rPr>
+        <w:t>=</w:t>
+      </w:r>
+      <w:r>
+        <w:rPr>
+          <w:rFonts w:ascii="Consolas" w:eastAsia="Times New Roman" w:hAnsi="Consolas" w:cs="Times New Roman"/>
+          <w:color w:val="CE9178"/>
+          <w:sz w:val="30"/>
+          <w:szCs w:val="30"/>
+          <w:lang w:eastAsia="pt-BR"/>
+        </w:rPr>
+        <w:t>"</w:t>
+      </w:r>
+      <w:proofErr w:type="spellStart"/>
+      <w:r>
+        <w:rPr>
+          <w:rFonts w:ascii="Consolas" w:eastAsia="Times New Roman" w:hAnsi="Consolas" w:cs="Times New Roman"/>
+          <w:color w:val="CE9178"/>
+          <w:sz w:val="30"/>
+          <w:szCs w:val="30"/>
+          <w:lang w:eastAsia="pt-BR"/>
+        </w:rPr>
+        <w:t>isenha</w:t>
+      </w:r>
+      <w:proofErr w:type="spellEnd"/>
+      <w:r>
+        <w:rPr>
+          <w:rFonts w:ascii="Consolas" w:eastAsia="Times New Roman" w:hAnsi="Consolas" w:cs="Times New Roman"/>
+          <w:color w:val="CE9178"/>
+          <w:sz w:val="30"/>
+          <w:szCs w:val="30"/>
+          <w:lang w:eastAsia="pt-BR"/>
+        </w:rPr>
+        <w:t>"</w:t>
+      </w:r>
+      <w:r>
+        <w:rPr>
+          <w:rFonts w:ascii="Consolas" w:eastAsia="Times New Roman" w:hAnsi="Consolas" w:cs="Times New Roman"/>
+          <w:color w:val="D4D4D4"/>
+          <w:sz w:val="30"/>
+          <w:szCs w:val="30"/>
+          <w:lang w:eastAsia="pt-BR"/>
+        </w:rPr>
+        <w:t xml:space="preserve"> </w:t>
+      </w:r>
+      <w:proofErr w:type="spellStart"/>
+      <w:r>
+        <w:rPr>
+          <w:rFonts w:ascii="Consolas" w:eastAsia="Times New Roman" w:hAnsi="Consolas" w:cs="Times New Roman"/>
+          <w:color w:val="9CDCFE"/>
+          <w:sz w:val="30"/>
+          <w:szCs w:val="30"/>
+          <w:lang w:eastAsia="pt-BR"/>
+        </w:rPr>
+        <w:t>required</w:t>
+      </w:r>
+      <w:proofErr w:type="spellEnd"/>
+      <w:r>
+        <w:rPr>
+          <w:rFonts w:ascii="Consolas" w:eastAsia="Times New Roman" w:hAnsi="Consolas" w:cs="Times New Roman"/>
+          <w:color w:val="808080"/>
+          <w:sz w:val="30"/>
+          <w:szCs w:val="30"/>
+          <w:lang w:eastAsia="pt-BR"/>
+        </w:rPr>
+        <w:t>&gt;</w:t>
+      </w:r>
+    </w:p>
+    <w:p>
+      <w:pPr>
+        <w:tabs>
+          <w:tab w:val="left" w:pos="1695"/>
+        </w:tabs>
+        <w:rPr>
+          <w:rFonts w:ascii="Consolas" w:eastAsia="Times New Roman" w:hAnsi="Consolas" w:cs="Times New Roman"/>
+          <w:color w:val="000000" w:themeColor="text1"/>
+          <w:sz w:val="30"/>
+          <w:szCs w:val="30"/>
+          <w:lang w:eastAsia="pt-BR"/>
+          <w14:shadow w14:blurRad="38100" w14:dist="19050" w14:dir="2700000" w14:sx="100000" w14:sy="100000" w14:kx="0" w14:ky="0" w14:algn="tl">
+            <w14:schemeClr w14:val="dk1">
+              <w14:alpha w14:val="60000"/>
+            </w14:schemeClr>
+          </w14:shadow>
+          <w14:textOutline w14:w="0" w14:cap="flat" w14:cmpd="sng" w14:algn="ctr">
+            <w14:noFill/>
+            <w14:prstDash w14:val="solid"/>
+            <w14:round/>
+          </w14:textOutline>
+        </w:rPr>
+      </w:pPr>
+      <w:r>
+        <w:rPr>
+          <w:rFonts w:ascii="Consolas" w:eastAsia="Times New Roman" w:hAnsi="Consolas" w:cs="Times New Roman"/>
+          <w:color w:val="000000" w:themeColor="text1"/>
+          <w:sz w:val="30"/>
+          <w:szCs w:val="30"/>
+          <w:lang w:eastAsia="pt-BR"/>
+          <w14:shadow w14:blurRad="38100" w14:dist="19050" w14:dir="2700000" w14:sx="100000" w14:sy="100000" w14:kx="0" w14:ky="0" w14:algn="tl">
+            <w14:schemeClr w14:val="dk1">
+              <w14:alpha w14:val="60000"/>
+            </w14:schemeClr>
+          </w14:shadow>
+          <w14:textOutline w14:w="0" w14:cap="flat" w14:cmpd="sng" w14:algn="ctr">
+            <w14:noFill/>
+            <w14:prstDash w14:val="solid"/>
+            <w14:round/>
+          </w14:textOutline>
+        </w:rPr>
+        <w:t>“</w:t>
+      </w:r>
+      <w:proofErr w:type="spellStart"/>
+      <w:r>
+        <w:rPr>
+          <w:rFonts w:ascii="Consolas" w:eastAsia="Times New Roman" w:hAnsi="Consolas" w:cs="Times New Roman"/>
+          <w:color w:val="000000" w:themeColor="text1"/>
+          <w:sz w:val="30"/>
+          <w:szCs w:val="30"/>
+          <w:lang w:eastAsia="pt-BR"/>
+          <w14:shadow w14:blurRad="38100" w14:dist="19050" w14:dir="2700000" w14:sx="100000" w14:sy="100000" w14:kx="0" w14:ky="0" w14:algn="tl">
+            <w14:schemeClr w14:val="dk1">
+              <w14:alpha w14:val="60000"/>
+            </w14:schemeClr>
+          </w14:shadow>
+          <w14:textOutline w14:w="0" w14:cap="flat" w14:cmpd="sng" w14:algn="ctr">
+            <w14:noFill/>
+            <w14:prstDash w14:val="solid"/>
+            <w14:round/>
+          </w14:textOutline>
+        </w:rPr>
+        <w:t>Required</w:t>
+      </w:r>
+      <w:proofErr w:type="spellEnd"/>
+      <w:r>
+        <w:rPr>
+          <w:rFonts w:ascii="Consolas" w:eastAsia="Times New Roman" w:hAnsi="Consolas" w:cs="Times New Roman"/>
+          <w:color w:val="000000" w:themeColor="text1"/>
+          <w:sz w:val="30"/>
+          <w:szCs w:val="30"/>
+          <w:lang w:eastAsia="pt-BR"/>
+          <w14:shadow w14:blurRad="38100" w14:dist="19050" w14:dir="2700000" w14:sx="100000" w14:sy="100000" w14:kx="0" w14:ky="0" w14:algn="tl">
+            <w14:schemeClr w14:val="dk1">
+              <w14:alpha w14:val="60000"/>
+            </w14:schemeClr>
+          </w14:shadow>
+          <w14:textOutline w14:w="0" w14:cap="flat" w14:cmpd="sng" w14:algn="ctr">
+            <w14:noFill/>
+            <w14:prstDash w14:val="solid"/>
+            <w14:round/>
+          </w14:textOutline>
+        </w:rPr>
+        <w:t>”</w:t>
+      </w:r>
+    </w:p>
+    <w:p>
+      <w:pPr>
+        <w:tabs>
+          <w:tab w:val="left" w:pos="1695"/>
+        </w:tabs>
+        <w:rPr>
+          <w:rFonts w:ascii="Consolas" w:eastAsia="Times New Roman" w:hAnsi="Consolas" w:cs="Times New Roman"/>
+          <w:color w:val="000000" w:themeColor="text1"/>
+          <w:sz w:val="30"/>
+          <w:szCs w:val="30"/>
+          <w:lang w:eastAsia="pt-BR"/>
+          <w14:shadow w14:blurRad="38100" w14:dist="19050" w14:dir="2700000" w14:sx="100000" w14:sy="100000" w14:kx="0" w14:ky="0" w14:algn="tl">
+            <w14:schemeClr w14:val="dk1">
+              <w14:alpha w14:val="60000"/>
+            </w14:schemeClr>
+          </w14:shadow>
+          <w14:textOutline w14:w="0" w14:cap="flat" w14:cmpd="sng" w14:algn="ctr">
+            <w14:noFill/>
+            <w14:prstDash w14:val="solid"/>
+            <w14:round/>
+          </w14:textOutline>
+        </w:rPr>
+      </w:pPr>
+    </w:p>
+    <w:p>
+      <w:pPr>
+        <w:tabs>
+          <w:tab w:val="left" w:pos="1695"/>
+        </w:tabs>
+        <w:rPr>
+          <w:rFonts w:ascii="Consolas" w:eastAsia="Times New Roman" w:hAnsi="Consolas" w:cs="Times New Roman"/>
+          <w:color w:val="000000" w:themeColor="text1"/>
+          <w:sz w:val="30"/>
+          <w:szCs w:val="30"/>
+          <w:lang w:eastAsia="pt-BR"/>
+          <w14:shadow w14:blurRad="38100" w14:dist="19050" w14:dir="2700000" w14:sx="100000" w14:sy="100000" w14:kx="0" w14:ky="0" w14:algn="tl">
+            <w14:schemeClr w14:val="dk1">
+              <w14:alpha w14:val="60000"/>
+            </w14:schemeClr>
+          </w14:shadow>
+          <w14:textOutline w14:w="0" w14:cap="flat" w14:cmpd="sng" w14:algn="ctr">
+            <w14:noFill/>
+            <w14:prstDash w14:val="solid"/>
+            <w14:round/>
+          </w14:textOutline>
+        </w:rPr>
+      </w:pPr>
+      <w:r>
+        <w:rPr>
+          <w:rFonts w:ascii="Consolas" w:eastAsia="Times New Roman" w:hAnsi="Consolas" w:cs="Times New Roman"/>
+          <w:color w:val="000000" w:themeColor="text1"/>
+          <w:sz w:val="30"/>
+          <w:szCs w:val="30"/>
+          <w:lang w:eastAsia="pt-BR"/>
+          <w14:shadow w14:blurRad="38100" w14:dist="19050" w14:dir="2700000" w14:sx="100000" w14:sy="100000" w14:kx="0" w14:ky="0" w14:algn="tl">
+            <w14:schemeClr w14:val="dk1">
+              <w14:alpha w14:val="60000"/>
+            </w14:schemeClr>
+          </w14:shadow>
+          <w14:textOutline w14:w="0" w14:cap="flat" w14:cmpd="sng" w14:algn="ctr">
+            <w14:noFill/>
+            <w14:prstDash w14:val="solid"/>
+            <w14:round/>
+          </w14:textOutline>
+        </w:rPr>
+        <w:t xml:space="preserve">PARA UTILIZAÇÃO </w:t>
+      </w:r>
+      <w:r>
+        <w:rPr>
+          <w:rFonts w:ascii="Consolas" w:eastAsia="Times New Roman" w:hAnsi="Consolas" w:cs="Times New Roman"/>
+          <w:color w:val="000000" w:themeColor="text1"/>
+          <w:sz w:val="30"/>
+          <w:szCs w:val="30"/>
+          <w:lang w:eastAsia="pt-BR"/>
+          <w14:shadow w14:blurRad="38100" w14:dist="19050" w14:dir="2700000" w14:sx="100000" w14:sy="100000" w14:kx="0" w14:ky="0" w14:algn="tl">
+            <w14:schemeClr w14:val="dk1">
+              <w14:alpha w14:val="60000"/>
+            </w14:schemeClr>
+          </w14:shadow>
+          <w14:textOutline w14:w="0" w14:cap="flat" w14:cmpd="sng" w14:algn="ctr">
+            <w14:noFill/>
+            <w14:prstDash w14:val="solid"/>
+            <w14:round/>
+          </w14:textOutline>
+        </w:rPr>
+        <w:t xml:space="preserve">DO AUTOCOMPLETE DENTRO DE INPUT </w:t>
+      </w:r>
+    </w:p>
+    <w:p>
+      <w:pPr>
+        <w:shd w:val="clear" w:color="auto" w:fill="1E1E1E"/>
+        <w:spacing w:after="0" w:line="405" w:lineRule="atLeast"/>
+        <w:rPr>
+          <w:rFonts w:ascii="Consolas" w:eastAsia="Times New Roman" w:hAnsi="Consolas" w:cs="Times New Roman"/>
+          <w:color w:val="D4D4D4"/>
+          <w:sz w:val="30"/>
+          <w:szCs w:val="30"/>
+          <w:lang w:eastAsia="pt-BR"/>
+        </w:rPr>
+      </w:pPr>
+      <w:r>
+        <w:rPr>
+          <w:rFonts w:ascii="Consolas" w:eastAsia="Times New Roman" w:hAnsi="Consolas" w:cs="Times New Roman"/>
+          <w:color w:val="808080"/>
+          <w:sz w:val="30"/>
+          <w:szCs w:val="30"/>
+          <w:lang w:eastAsia="pt-BR"/>
+        </w:rPr>
+        <w:t>&lt;</w:t>
+      </w:r>
+      <w:r>
+        <w:rPr>
+          <w:rFonts w:ascii="Consolas" w:eastAsia="Times New Roman" w:hAnsi="Consolas" w:cs="Times New Roman"/>
+          <w:color w:val="569CD6"/>
+          <w:sz w:val="30"/>
+          <w:szCs w:val="30"/>
+          <w:lang w:eastAsia="pt-BR"/>
+        </w:rPr>
+        <w:t>input</w:t>
+      </w:r>
+      <w:r>
+        <w:rPr>
+          <w:rFonts w:ascii="Consolas" w:eastAsia="Times New Roman" w:hAnsi="Consolas" w:cs="Times New Roman"/>
+          <w:color w:val="D4D4D4"/>
+          <w:sz w:val="30"/>
+          <w:szCs w:val="30"/>
+          <w:lang w:eastAsia="pt-BR"/>
+        </w:rPr>
+        <w:t xml:space="preserve"> </w:t>
+      </w:r>
+      <w:proofErr w:type="spellStart"/>
+      <w:r>
+        <w:rPr>
+          <w:rFonts w:ascii="Consolas" w:eastAsia="Times New Roman" w:hAnsi="Consolas" w:cs="Times New Roman"/>
+          <w:color w:val="9CDCFE"/>
+          <w:sz w:val="30"/>
+          <w:szCs w:val="30"/>
+          <w:lang w:eastAsia="pt-BR"/>
+        </w:rPr>
+        <w:t>type</w:t>
+      </w:r>
+      <w:proofErr w:type="spellEnd"/>
+      <w:r>
+        <w:rPr>
+          <w:rFonts w:ascii="Consolas" w:eastAsia="Times New Roman" w:hAnsi="Consolas" w:cs="Times New Roman"/>
+          <w:color w:val="D4D4D4"/>
+          <w:sz w:val="30"/>
+          <w:szCs w:val="30"/>
+          <w:lang w:eastAsia="pt-BR"/>
+        </w:rPr>
+        <w:t>=</w:t>
+      </w:r>
+      <w:r>
+        <w:rPr>
+          <w:rFonts w:ascii="Consolas" w:eastAsia="Times New Roman" w:hAnsi="Consolas" w:cs="Times New Roman"/>
+          <w:color w:val="CE9178"/>
+          <w:sz w:val="30"/>
+          <w:szCs w:val="30"/>
+          <w:lang w:eastAsia="pt-BR"/>
+        </w:rPr>
+        <w:t>"</w:t>
+      </w:r>
+      <w:proofErr w:type="spellStart"/>
+      <w:r>
+        <w:rPr>
+          <w:rFonts w:ascii="Consolas" w:eastAsia="Times New Roman" w:hAnsi="Consolas" w:cs="Times New Roman"/>
+          <w:color w:val="CE9178"/>
+          <w:sz w:val="30"/>
+          <w:szCs w:val="30"/>
+          <w:lang w:eastAsia="pt-BR"/>
+        </w:rPr>
+        <w:t>password</w:t>
+      </w:r>
+      <w:proofErr w:type="spellEnd"/>
+      <w:r>
+        <w:rPr>
+          <w:rFonts w:ascii="Consolas" w:eastAsia="Times New Roman" w:hAnsi="Consolas" w:cs="Times New Roman"/>
+          <w:color w:val="CE9178"/>
+          <w:sz w:val="30"/>
+          <w:szCs w:val="30"/>
+          <w:lang w:eastAsia="pt-BR"/>
+        </w:rPr>
+        <w:t>"</w:t>
+      </w:r>
+      <w:r>
+        <w:rPr>
+          <w:rFonts w:ascii="Consolas" w:eastAsia="Times New Roman" w:hAnsi="Consolas" w:cs="Times New Roman"/>
+          <w:color w:val="D4D4D4"/>
+          <w:sz w:val="30"/>
+          <w:szCs w:val="30"/>
+          <w:lang w:eastAsia="pt-BR"/>
+        </w:rPr>
+        <w:t xml:space="preserve"> </w:t>
+      </w:r>
+      <w:proofErr w:type="spellStart"/>
+      <w:r>
+        <w:rPr>
+          <w:rFonts w:ascii="Consolas" w:eastAsia="Times New Roman" w:hAnsi="Consolas" w:cs="Times New Roman"/>
+          <w:color w:val="9CDCFE"/>
+          <w:sz w:val="30"/>
+          <w:szCs w:val="30"/>
+          <w:lang w:eastAsia="pt-BR"/>
+        </w:rPr>
+        <w:t>name</w:t>
+      </w:r>
+      <w:proofErr w:type="spellEnd"/>
+      <w:r>
+        <w:rPr>
+          <w:rFonts w:ascii="Consolas" w:eastAsia="Times New Roman" w:hAnsi="Consolas" w:cs="Times New Roman"/>
+          <w:color w:val="D4D4D4"/>
+          <w:sz w:val="30"/>
+          <w:szCs w:val="30"/>
+          <w:lang w:eastAsia="pt-BR"/>
+        </w:rPr>
+        <w:t>=</w:t>
+      </w:r>
+      <w:r>
+        <w:rPr>
+          <w:rFonts w:ascii="Consolas" w:eastAsia="Times New Roman" w:hAnsi="Consolas" w:cs="Times New Roman"/>
+          <w:color w:val="CE9178"/>
+          <w:sz w:val="30"/>
+          <w:szCs w:val="30"/>
+          <w:lang w:eastAsia="pt-BR"/>
+        </w:rPr>
+        <w:t>"senha"</w:t>
+      </w:r>
+      <w:r>
+        <w:rPr>
+          <w:rFonts w:ascii="Consolas" w:eastAsia="Times New Roman" w:hAnsi="Consolas" w:cs="Times New Roman"/>
+          <w:color w:val="D4D4D4"/>
+          <w:sz w:val="30"/>
+          <w:szCs w:val="30"/>
+          <w:lang w:eastAsia="pt-BR"/>
+        </w:rPr>
+        <w:t xml:space="preserve"> </w:t>
+      </w:r>
+      <w:r>
+        <w:rPr>
+          <w:rFonts w:ascii="Consolas" w:eastAsia="Times New Roman" w:hAnsi="Consolas" w:cs="Times New Roman"/>
+          <w:color w:val="9CDCFE"/>
+          <w:sz w:val="30"/>
+          <w:szCs w:val="30"/>
+          <w:lang w:eastAsia="pt-BR"/>
+        </w:rPr>
+        <w:t>id</w:t>
+      </w:r>
+      <w:r>
+        <w:rPr>
+          <w:rFonts w:ascii="Consolas" w:eastAsia="Times New Roman" w:hAnsi="Consolas" w:cs="Times New Roman"/>
+          <w:color w:val="D4D4D4"/>
+          <w:sz w:val="30"/>
+          <w:szCs w:val="30"/>
+          <w:lang w:eastAsia="pt-BR"/>
+        </w:rPr>
+        <w:t>=</w:t>
+      </w:r>
+      <w:r>
+        <w:rPr>
+          <w:rFonts w:ascii="Consolas" w:eastAsia="Times New Roman" w:hAnsi="Consolas" w:cs="Times New Roman"/>
+          <w:color w:val="CE9178"/>
+          <w:sz w:val="30"/>
+          <w:szCs w:val="30"/>
+          <w:lang w:eastAsia="pt-BR"/>
+        </w:rPr>
+        <w:t>"</w:t>
+      </w:r>
+      <w:proofErr w:type="spellStart"/>
+      <w:r>
+        <w:rPr>
+          <w:rFonts w:ascii="Consolas" w:eastAsia="Times New Roman" w:hAnsi="Consolas" w:cs="Times New Roman"/>
+          <w:color w:val="CE9178"/>
+          <w:sz w:val="30"/>
+          <w:szCs w:val="30"/>
+          <w:lang w:eastAsia="pt-BR"/>
+        </w:rPr>
+        <w:t>isenha</w:t>
+      </w:r>
+      <w:proofErr w:type="spellEnd"/>
+      <w:r>
+        <w:rPr>
+          <w:rFonts w:ascii="Consolas" w:eastAsia="Times New Roman" w:hAnsi="Consolas" w:cs="Times New Roman"/>
+          <w:color w:val="CE9178"/>
+          <w:sz w:val="30"/>
+          <w:szCs w:val="30"/>
+          <w:lang w:eastAsia="pt-BR"/>
+        </w:rPr>
+        <w:t>"</w:t>
+      </w:r>
+      <w:r>
+        <w:rPr>
+          <w:rFonts w:ascii="Consolas" w:eastAsia="Times New Roman" w:hAnsi="Consolas" w:cs="Times New Roman"/>
+          <w:color w:val="D4D4D4"/>
+          <w:sz w:val="30"/>
+          <w:szCs w:val="30"/>
+          <w:lang w:eastAsia="pt-BR"/>
+        </w:rPr>
+        <w:t xml:space="preserve"> </w:t>
+      </w:r>
+      <w:proofErr w:type="spellStart"/>
+      <w:r>
+        <w:rPr>
+          <w:rFonts w:ascii="Consolas" w:eastAsia="Times New Roman" w:hAnsi="Consolas" w:cs="Times New Roman"/>
+          <w:color w:val="9CDCFE"/>
+          <w:sz w:val="30"/>
+          <w:szCs w:val="30"/>
+          <w:lang w:eastAsia="pt-BR"/>
+        </w:rPr>
+        <w:t>required</w:t>
+      </w:r>
+      <w:proofErr w:type="spellEnd"/>
+      <w:r>
+        <w:rPr>
+          <w:rFonts w:ascii="Consolas" w:eastAsia="Times New Roman" w:hAnsi="Consolas" w:cs="Times New Roman"/>
+          <w:color w:val="D4D4D4"/>
+          <w:sz w:val="30"/>
+          <w:szCs w:val="30"/>
+          <w:lang w:eastAsia="pt-BR"/>
+        </w:rPr>
+        <w:t xml:space="preserve"> </w:t>
+      </w:r>
+      <w:proofErr w:type="spellStart"/>
+      <w:r>
+        <w:rPr>
+          <w:rFonts w:ascii="Consolas" w:eastAsia="Times New Roman" w:hAnsi="Consolas" w:cs="Times New Roman"/>
+          <w:color w:val="9CDCFE"/>
+          <w:sz w:val="30"/>
+          <w:szCs w:val="30"/>
+          <w:lang w:eastAsia="pt-BR"/>
+        </w:rPr>
+        <w:t>minlength</w:t>
+      </w:r>
+      <w:proofErr w:type="spellEnd"/>
+      <w:r>
+        <w:rPr>
+          <w:rFonts w:ascii="Consolas" w:eastAsia="Times New Roman" w:hAnsi="Consolas" w:cs="Times New Roman"/>
+          <w:color w:val="D4D4D4"/>
+          <w:sz w:val="30"/>
+          <w:szCs w:val="30"/>
+          <w:lang w:eastAsia="pt-BR"/>
+        </w:rPr>
+        <w:t>=</w:t>
+      </w:r>
+      <w:r>
+        <w:rPr>
+          <w:rFonts w:ascii="Consolas" w:eastAsia="Times New Roman" w:hAnsi="Consolas" w:cs="Times New Roman"/>
+          <w:color w:val="CE9178"/>
+          <w:sz w:val="30"/>
+          <w:szCs w:val="30"/>
+          <w:lang w:eastAsia="pt-BR"/>
+        </w:rPr>
+        <w:t>"5"</w:t>
+      </w:r>
+      <w:r>
+        <w:rPr>
+          <w:rFonts w:ascii="Consolas" w:eastAsia="Times New Roman" w:hAnsi="Consolas" w:cs="Times New Roman"/>
+          <w:color w:val="D4D4D4"/>
+          <w:sz w:val="30"/>
+          <w:szCs w:val="30"/>
+          <w:lang w:eastAsia="pt-BR"/>
+        </w:rPr>
+        <w:t xml:space="preserve"> </w:t>
+      </w:r>
+      <w:proofErr w:type="spellStart"/>
+      <w:r>
+        <w:rPr>
+          <w:rFonts w:ascii="Consolas" w:eastAsia="Times New Roman" w:hAnsi="Consolas" w:cs="Times New Roman"/>
+          <w:color w:val="9CDCFE"/>
+          <w:sz w:val="30"/>
+          <w:szCs w:val="30"/>
+          <w:lang w:eastAsia="pt-BR"/>
+        </w:rPr>
+        <w:t>maxlength</w:t>
+      </w:r>
+      <w:proofErr w:type="spellEnd"/>
+      <w:r>
+        <w:rPr>
+          <w:rFonts w:ascii="Consolas" w:eastAsia="Times New Roman" w:hAnsi="Consolas" w:cs="Times New Roman"/>
+          <w:color w:val="D4D4D4"/>
+          <w:sz w:val="30"/>
+          <w:szCs w:val="30"/>
+          <w:lang w:eastAsia="pt-BR"/>
+        </w:rPr>
+        <w:t>=</w:t>
+      </w:r>
+      <w:r>
+        <w:rPr>
+          <w:rFonts w:ascii="Consolas" w:eastAsia="Times New Roman" w:hAnsi="Consolas" w:cs="Times New Roman"/>
+          <w:color w:val="CE9178"/>
+          <w:sz w:val="30"/>
+          <w:szCs w:val="30"/>
+          <w:lang w:eastAsia="pt-BR"/>
+        </w:rPr>
+        <w:t>"15"</w:t>
+      </w:r>
+      <w:r>
+        <w:rPr>
+          <w:rFonts w:ascii="Consolas" w:eastAsia="Times New Roman" w:hAnsi="Consolas" w:cs="Times New Roman"/>
+          <w:color w:val="D4D4D4"/>
+          <w:sz w:val="30"/>
+          <w:szCs w:val="30"/>
+          <w:lang w:eastAsia="pt-BR"/>
+        </w:rPr>
+        <w:t xml:space="preserve"> </w:t>
+      </w:r>
+      <w:r>
+        <w:rPr>
+          <w:rFonts w:ascii="Consolas" w:eastAsia="Times New Roman" w:hAnsi="Consolas" w:cs="Times New Roman"/>
+          <w:color w:val="9CDCFE"/>
+          <w:sz w:val="30"/>
+          <w:szCs w:val="30"/>
+          <w:lang w:eastAsia="pt-BR"/>
+        </w:rPr>
+        <w:t>autocomplete</w:t>
+      </w:r>
+      <w:r>
+        <w:rPr>
+          <w:rFonts w:ascii="Consolas" w:eastAsia="Times New Roman" w:hAnsi="Consolas" w:cs="Times New Roman"/>
+          <w:color w:val="D4D4D4"/>
+          <w:sz w:val="30"/>
+          <w:szCs w:val="30"/>
+          <w:lang w:eastAsia="pt-BR"/>
+        </w:rPr>
+        <w:t>=</w:t>
+      </w:r>
+      <w:r>
+        <w:rPr>
+          <w:rFonts w:ascii="Consolas" w:eastAsia="Times New Roman" w:hAnsi="Consolas" w:cs="Times New Roman"/>
+          <w:color w:val="CE9178"/>
+          <w:sz w:val="30"/>
+          <w:szCs w:val="30"/>
+          <w:lang w:eastAsia="pt-BR"/>
+        </w:rPr>
+        <w:t>"</w:t>
+      </w:r>
+      <w:proofErr w:type="spellStart"/>
+      <w:r>
+        <w:rPr>
+          <w:rFonts w:ascii="Consolas" w:eastAsia="Times New Roman" w:hAnsi="Consolas" w:cs="Times New Roman"/>
+          <w:color w:val="CE9178"/>
+          <w:sz w:val="30"/>
+          <w:szCs w:val="30"/>
+          <w:lang w:eastAsia="pt-BR"/>
+        </w:rPr>
+        <w:t>current-password</w:t>
+      </w:r>
+      <w:proofErr w:type="spellEnd"/>
+      <w:r>
+        <w:rPr>
+          <w:rFonts w:ascii="Consolas" w:eastAsia="Times New Roman" w:hAnsi="Consolas" w:cs="Times New Roman"/>
+          <w:color w:val="CE9178"/>
+          <w:sz w:val="30"/>
+          <w:szCs w:val="30"/>
+          <w:lang w:eastAsia="pt-BR"/>
+        </w:rPr>
+        <w:t>"</w:t>
+      </w:r>
+      <w:r>
+        <w:rPr>
+          <w:rFonts w:ascii="Consolas" w:eastAsia="Times New Roman" w:hAnsi="Consolas" w:cs="Times New Roman"/>
+          <w:color w:val="808080"/>
+          <w:sz w:val="30"/>
+          <w:szCs w:val="30"/>
+          <w:lang w:eastAsia="pt-BR"/>
+        </w:rPr>
+        <w:t>&gt;</w:t>
+      </w:r>
+    </w:p>
+    <w:p>
+      <w:pPr>
+        <w:tabs>
+          <w:tab w:val="left" w:pos="1695"/>
+        </w:tabs>
+        <w:rPr>
+          <w:rFonts w:ascii="Consolas" w:eastAsia="Times New Roman" w:hAnsi="Consolas" w:cs="Times New Roman"/>
+          <w:color w:val="000000" w:themeColor="text1"/>
+          <w:sz w:val="30"/>
+          <w:szCs w:val="30"/>
+          <w:lang w:eastAsia="pt-BR"/>
+          <w14:shadow w14:blurRad="38100" w14:dist="19050" w14:dir="2700000" w14:sx="100000" w14:sy="100000" w14:kx="0" w14:ky="0" w14:algn="tl">
+            <w14:schemeClr w14:val="dk1">
+              <w14:alpha w14:val="60000"/>
+            </w14:schemeClr>
+          </w14:shadow>
+          <w14:textOutline w14:w="0" w14:cap="flat" w14:cmpd="sng" w14:algn="ctr">
+            <w14:noFill/>
+            <w14:prstDash w14:val="solid"/>
+            <w14:round/>
+          </w14:textOutline>
+        </w:rPr>
+      </w:pPr>
+    </w:p>
+    <w:p>
+      <w:pPr>
+        <w:tabs>
+          <w:tab w:val="left" w:pos="1695"/>
+        </w:tabs>
+        <w:rPr>
+          <w:rFonts w:ascii="Consolas" w:eastAsia="Times New Roman" w:hAnsi="Consolas" w:cs="Times New Roman"/>
+          <w:color w:val="000000" w:themeColor="text1"/>
+          <w:sz w:val="30"/>
+          <w:szCs w:val="30"/>
+          <w:lang w:eastAsia="pt-BR"/>
+          <w14:shadow w14:blurRad="38100" w14:dist="19050" w14:dir="2700000" w14:sx="100000" w14:sy="100000" w14:kx="0" w14:ky="0" w14:algn="tl">
+            <w14:schemeClr w14:val="dk1">
+              <w14:alpha w14:val="60000"/>
+            </w14:schemeClr>
+          </w14:shadow>
+          <w14:textOutline w14:w="0" w14:cap="flat" w14:cmpd="sng" w14:algn="ctr">
+            <w14:noFill/>
+            <w14:prstDash w14:val="solid"/>
+            <w14:round/>
+          </w14:textOutline>
+        </w:rPr>
+      </w:pPr>
+      <w:r>
+        <w:rPr>
+          <w:rFonts w:ascii="Consolas" w:eastAsia="Times New Roman" w:hAnsi="Consolas" w:cs="Times New Roman"/>
+          <w:color w:val="000000" w:themeColor="text1"/>
+          <w:sz w:val="30"/>
+          <w:szCs w:val="30"/>
+          <w:lang w:eastAsia="pt-BR"/>
+          <w14:shadow w14:blurRad="38100" w14:dist="19050" w14:dir="2700000" w14:sx="100000" w14:sy="100000" w14:kx="0" w14:ky="0" w14:algn="tl">
+            <w14:schemeClr w14:val="dk1">
+              <w14:alpha w14:val="60000"/>
+            </w14:schemeClr>
+          </w14:shadow>
+          <w14:textOutline w14:w="0" w14:cap="flat" w14:cmpd="sng" w14:algn="ctr">
+            <w14:noFill/>
+            <w14:prstDash w14:val="solid"/>
+            <w14:round/>
+          </w14:textOutline>
+        </w:rPr>
+        <w:t>PARA UTILIZAÇÃO DO AUTOCOMPLETE DENTRO DO &lt;FORM AUTOCOMPLETE</w:t>
+      </w:r>
+      <w:proofErr w:type="gramStart"/>
+      <w:r>
+        <w:rPr>
+          <w:rFonts w:ascii="Consolas" w:eastAsia="Times New Roman" w:hAnsi="Consolas" w:cs="Times New Roman"/>
+          <w:color w:val="000000" w:themeColor="text1"/>
+          <w:sz w:val="30"/>
+          <w:szCs w:val="30"/>
+          <w:lang w:eastAsia="pt-BR"/>
+          <w14:shadow w14:blurRad="38100" w14:dist="19050" w14:dir="2700000" w14:sx="100000" w14:sy="100000" w14:kx="0" w14:ky="0" w14:algn="tl">
+            <w14:schemeClr w14:val="dk1">
+              <w14:alpha w14:val="60000"/>
+            </w14:schemeClr>
+          </w14:shadow>
+          <w14:textOutline w14:w="0" w14:cap="flat" w14:cmpd="sng" w14:algn="ctr">
+            <w14:noFill/>
+            <w14:prstDash w14:val="solid"/>
+            <w14:round/>
+          </w14:textOutline>
+        </w:rPr>
+        <w:t>=”ON</w:t>
+      </w:r>
+      <w:proofErr w:type="gramEnd"/>
+      <w:r>
+        <w:rPr>
+          <w:rFonts w:ascii="Consolas" w:eastAsia="Times New Roman" w:hAnsi="Consolas" w:cs="Times New Roman"/>
+          <w:color w:val="000000" w:themeColor="text1"/>
+          <w:sz w:val="30"/>
+          <w:szCs w:val="30"/>
+          <w:lang w:eastAsia="pt-BR"/>
+          <w14:shadow w14:blurRad="38100" w14:dist="19050" w14:dir="2700000" w14:sx="100000" w14:sy="100000" w14:kx="0" w14:ky="0" w14:algn="tl">
+            <w14:schemeClr w14:val="dk1">
+              <w14:alpha w14:val="60000"/>
+            </w14:schemeClr>
+          </w14:shadow>
+          <w14:textOutline w14:w="0" w14:cap="flat" w14:cmpd="sng" w14:algn="ctr">
+            <w14:noFill/>
+            <w14:prstDash w14:val="solid"/>
+            <w14:round/>
+          </w14:textOutline>
+        </w:rPr>
+        <w:t>”&gt;</w:t>
+      </w:r>
+    </w:p>
+    <w:p>
+      <w:pPr>
+        <w:shd w:val="clear" w:color="auto" w:fill="1E1E1E"/>
+        <w:spacing w:after="0" w:line="405" w:lineRule="atLeast"/>
+        <w:rPr>
+          <w:rFonts w:ascii="Consolas" w:eastAsia="Times New Roman" w:hAnsi="Consolas" w:cs="Times New Roman"/>
+          <w:color w:val="D4D4D4"/>
+          <w:sz w:val="30"/>
+          <w:szCs w:val="30"/>
+          <w:lang w:eastAsia="pt-BR"/>
+        </w:rPr>
+      </w:pPr>
+      <w:r>
+        <w:rPr>
+          <w:rFonts w:ascii="Consolas" w:eastAsia="Times New Roman" w:hAnsi="Consolas" w:cs="Times New Roman"/>
+          <w:color w:val="808080"/>
+          <w:sz w:val="30"/>
+          <w:szCs w:val="30"/>
+          <w:lang w:eastAsia="pt-BR"/>
+        </w:rPr>
+        <w:t>&lt;</w:t>
+      </w:r>
+      <w:proofErr w:type="spellStart"/>
+      <w:r>
+        <w:rPr>
+          <w:rFonts w:ascii="Consolas" w:eastAsia="Times New Roman" w:hAnsi="Consolas" w:cs="Times New Roman"/>
+          <w:color w:val="569CD6"/>
+          <w:sz w:val="30"/>
+          <w:szCs w:val="30"/>
+          <w:lang w:eastAsia="pt-BR"/>
+        </w:rPr>
+        <w:t>form</w:t>
+      </w:r>
+      <w:proofErr w:type="spellEnd"/>
+      <w:r>
+        <w:rPr>
+          <w:rFonts w:ascii="Consolas" w:eastAsia="Times New Roman" w:hAnsi="Consolas" w:cs="Times New Roman"/>
+          <w:color w:val="D4D4D4"/>
+          <w:sz w:val="30"/>
+          <w:szCs w:val="30"/>
+          <w:lang w:eastAsia="pt-BR"/>
+        </w:rPr>
+        <w:t xml:space="preserve"> </w:t>
+      </w:r>
+      <w:proofErr w:type="spellStart"/>
+      <w:r>
+        <w:rPr>
+          <w:rFonts w:ascii="Consolas" w:eastAsia="Times New Roman" w:hAnsi="Consolas" w:cs="Times New Roman"/>
+          <w:color w:val="9CDCFE"/>
+          <w:sz w:val="30"/>
+          <w:szCs w:val="30"/>
+          <w:lang w:eastAsia="pt-BR"/>
+        </w:rPr>
+        <w:t>action</w:t>
+      </w:r>
+      <w:proofErr w:type="spellEnd"/>
+      <w:r>
+        <w:rPr>
+          <w:rFonts w:ascii="Consolas" w:eastAsia="Times New Roman" w:hAnsi="Consolas" w:cs="Times New Roman"/>
+          <w:color w:val="D4D4D4"/>
+          <w:sz w:val="30"/>
+          <w:szCs w:val="30"/>
+          <w:lang w:eastAsia="pt-BR"/>
+        </w:rPr>
+        <w:t>=</w:t>
+      </w:r>
+      <w:r>
+        <w:rPr>
+          <w:rFonts w:ascii="Consolas" w:eastAsia="Times New Roman" w:hAnsi="Consolas" w:cs="Times New Roman"/>
+          <w:color w:val="CE9178"/>
+          <w:sz w:val="30"/>
+          <w:szCs w:val="30"/>
+          <w:lang w:eastAsia="pt-BR"/>
+        </w:rPr>
+        <w:t>"</w:t>
+      </w:r>
+      <w:proofErr w:type="spellStart"/>
+      <w:r>
+        <w:rPr>
+          <w:rFonts w:ascii="Consolas" w:eastAsia="Times New Roman" w:hAnsi="Consolas" w:cs="Times New Roman"/>
+          <w:color w:val="CE9178"/>
+          <w:sz w:val="30"/>
+          <w:szCs w:val="30"/>
+          <w:lang w:eastAsia="pt-BR"/>
+        </w:rPr>
+        <w:t>cadastro.php</w:t>
+      </w:r>
+      <w:proofErr w:type="spellEnd"/>
+      <w:r>
+        <w:rPr>
+          <w:rFonts w:ascii="Consolas" w:eastAsia="Times New Roman" w:hAnsi="Consolas" w:cs="Times New Roman"/>
+          <w:color w:val="CE9178"/>
+          <w:sz w:val="30"/>
+          <w:szCs w:val="30"/>
+          <w:lang w:eastAsia="pt-BR"/>
+        </w:rPr>
+        <w:t>"</w:t>
+      </w:r>
+      <w:r>
+        <w:rPr>
+          <w:rFonts w:ascii="Consolas" w:eastAsia="Times New Roman" w:hAnsi="Consolas" w:cs="Times New Roman"/>
+          <w:color w:val="D4D4D4"/>
+          <w:sz w:val="30"/>
+          <w:szCs w:val="30"/>
+          <w:lang w:eastAsia="pt-BR"/>
+        </w:rPr>
+        <w:t xml:space="preserve"> </w:t>
+      </w:r>
+      <w:proofErr w:type="spellStart"/>
+      <w:r>
+        <w:rPr>
+          <w:rFonts w:ascii="Consolas" w:eastAsia="Times New Roman" w:hAnsi="Consolas" w:cs="Times New Roman"/>
+          <w:color w:val="9CDCFE"/>
+          <w:sz w:val="30"/>
+          <w:szCs w:val="30"/>
+          <w:lang w:eastAsia="pt-BR"/>
+        </w:rPr>
+        <w:t>method</w:t>
+      </w:r>
+      <w:proofErr w:type="spellEnd"/>
+      <w:r>
+        <w:rPr>
+          <w:rFonts w:ascii="Consolas" w:eastAsia="Times New Roman" w:hAnsi="Consolas" w:cs="Times New Roman"/>
+          <w:color w:val="D4D4D4"/>
+          <w:sz w:val="30"/>
+          <w:szCs w:val="30"/>
+          <w:lang w:eastAsia="pt-BR"/>
+        </w:rPr>
+        <w:t>=</w:t>
+      </w:r>
+      <w:r>
+        <w:rPr>
+          <w:rFonts w:ascii="Consolas" w:eastAsia="Times New Roman" w:hAnsi="Consolas" w:cs="Times New Roman"/>
+          <w:color w:val="CE9178"/>
+          <w:sz w:val="30"/>
+          <w:szCs w:val="30"/>
+          <w:lang w:eastAsia="pt-BR"/>
+        </w:rPr>
+        <w:t>"post"</w:t>
+      </w:r>
+      <w:r>
+        <w:rPr>
+          <w:rFonts w:ascii="Consolas" w:eastAsia="Times New Roman" w:hAnsi="Consolas" w:cs="Times New Roman"/>
+          <w:color w:val="D4D4D4"/>
+          <w:sz w:val="30"/>
+          <w:szCs w:val="30"/>
+          <w:lang w:eastAsia="pt-BR"/>
+        </w:rPr>
+        <w:t xml:space="preserve"> </w:t>
+      </w:r>
+      <w:r>
+        <w:rPr>
+          <w:rFonts w:ascii="Consolas" w:eastAsia="Times New Roman" w:hAnsi="Consolas" w:cs="Times New Roman"/>
+          <w:color w:val="9CDCFE"/>
+          <w:sz w:val="30"/>
+          <w:szCs w:val="30"/>
+          <w:lang w:eastAsia="pt-BR"/>
+        </w:rPr>
+        <w:t>autocomplete</w:t>
+      </w:r>
+      <w:r>
+        <w:rPr>
+          <w:rFonts w:ascii="Consolas" w:eastAsia="Times New Roman" w:hAnsi="Consolas" w:cs="Times New Roman"/>
+          <w:color w:val="D4D4D4"/>
+          <w:sz w:val="30"/>
+          <w:szCs w:val="30"/>
+          <w:lang w:eastAsia="pt-BR"/>
+        </w:rPr>
+        <w:t>=</w:t>
+      </w:r>
+      <w:r>
+        <w:rPr>
+          <w:rFonts w:ascii="Consolas" w:eastAsia="Times New Roman" w:hAnsi="Consolas" w:cs="Times New Roman"/>
+          <w:color w:val="CE9178"/>
+          <w:sz w:val="30"/>
+          <w:szCs w:val="30"/>
+          <w:lang w:eastAsia="pt-BR"/>
+        </w:rPr>
+        <w:t>"</w:t>
+      </w:r>
+      <w:proofErr w:type="spellStart"/>
+      <w:r>
+        <w:rPr>
+          <w:rFonts w:ascii="Consolas" w:eastAsia="Times New Roman" w:hAnsi="Consolas" w:cs="Times New Roman"/>
+          <w:color w:val="CE9178"/>
+          <w:sz w:val="30"/>
+          <w:szCs w:val="30"/>
+          <w:lang w:eastAsia="pt-BR"/>
+        </w:rPr>
+        <w:t>on</w:t>
+      </w:r>
+      <w:proofErr w:type="spellEnd"/>
+      <w:r>
+        <w:rPr>
+          <w:rFonts w:ascii="Consolas" w:eastAsia="Times New Roman" w:hAnsi="Consolas" w:cs="Times New Roman"/>
+          <w:color w:val="CE9178"/>
+          <w:sz w:val="30"/>
+          <w:szCs w:val="30"/>
+          <w:lang w:eastAsia="pt-BR"/>
+        </w:rPr>
+        <w:t>"</w:t>
+      </w:r>
+      <w:r>
+        <w:rPr>
+          <w:rFonts w:ascii="Consolas" w:eastAsia="Times New Roman" w:hAnsi="Consolas" w:cs="Times New Roman"/>
+          <w:color w:val="808080"/>
+          <w:sz w:val="30"/>
+          <w:szCs w:val="30"/>
+          <w:lang w:eastAsia="pt-BR"/>
+        </w:rPr>
+        <w:t>&gt;</w:t>
+      </w:r>
+    </w:p>
+    <w:p>
+      <w:pPr>
+        <w:tabs>
+          <w:tab w:val="left" w:pos="1695"/>
+        </w:tabs>
+        <w:rPr>
+          <w:rFonts w:ascii="Consolas" w:eastAsia="Times New Roman" w:hAnsi="Consolas" w:cs="Times New Roman"/>
+          <w:color w:val="000000" w:themeColor="text1"/>
+          <w:sz w:val="30"/>
+          <w:szCs w:val="30"/>
+          <w:lang w:eastAsia="pt-BR"/>
+          <w14:shadow w14:blurRad="38100" w14:dist="19050" w14:dir="2700000" w14:sx="100000" w14:sy="100000" w14:kx="0" w14:ky="0" w14:algn="tl">
+            <w14:schemeClr w14:val="dk1">
+              <w14:alpha w14:val="60000"/>
+            </w14:schemeClr>
+          </w14:shadow>
+          <w14:textOutline w14:w="0" w14:cap="flat" w14:cmpd="sng" w14:algn="ctr">
+            <w14:noFill/>
+            <w14:prstDash w14:val="solid"/>
+            <w14:round/>
+          </w14:textOutline>
+        </w:rPr>
+      </w:pPr>
+      <w:r>
+        <w:rPr>
+          <w:rFonts w:ascii="Consolas" w:eastAsia="Times New Roman" w:hAnsi="Consolas" w:cs="Times New Roman"/>
+          <w:color w:val="000000" w:themeColor="text1"/>
+          <w:sz w:val="30"/>
+          <w:szCs w:val="30"/>
+          <w:lang w:eastAsia="pt-BR"/>
+          <w14:shadow w14:blurRad="38100" w14:dist="19050" w14:dir="2700000" w14:sx="100000" w14:sy="100000" w14:kx="0" w14:ky="0" w14:algn="tl">
+            <w14:schemeClr w14:val="dk1">
+              <w14:alpha w14:val="60000"/>
+            </w14:schemeClr>
+          </w14:shadow>
+          <w14:textOutline w14:w="0" w14:cap="flat" w14:cmpd="sng" w14:algn="ctr">
+            <w14:noFill/>
+            <w14:prstDash w14:val="solid"/>
+            <w14:round/>
+          </w14:textOutline>
+        </w:rPr>
+        <w:t>.</w:t>
+      </w:r>
+    </w:p>
+    <w:p>
+      <w:pPr>
+        <w:tabs>
+          <w:tab w:val="left" w:pos="1695"/>
+        </w:tabs>
+        <w:rPr>
+          <w:rFonts w:ascii="Consolas" w:eastAsia="Times New Roman" w:hAnsi="Consolas" w:cs="Times New Roman"/>
+          <w:color w:val="000000" w:themeColor="text1"/>
+          <w:sz w:val="30"/>
+          <w:szCs w:val="30"/>
+          <w:lang w:eastAsia="pt-BR"/>
+          <w14:shadow w14:blurRad="38100" w14:dist="19050" w14:dir="2700000" w14:sx="100000" w14:sy="100000" w14:kx="0" w14:ky="0" w14:algn="tl">
+            <w14:schemeClr w14:val="dk1">
+              <w14:alpha w14:val="60000"/>
+            </w14:schemeClr>
+          </w14:shadow>
+          <w14:textOutline w14:w="0" w14:cap="flat" w14:cmpd="sng" w14:algn="ctr">
+            <w14:noFill/>
+            <w14:prstDash w14:val="solid"/>
+            <w14:round/>
+          </w14:textOutline>
+        </w:rPr>
+      </w:pPr>
+      <w:r>
+        <w:rPr>
+          <w:rFonts w:ascii="Consolas" w:eastAsia="Times New Roman" w:hAnsi="Consolas" w:cs="Times New Roman"/>
+          <w:color w:val="000000" w:themeColor="text1"/>
+          <w:sz w:val="30"/>
+          <w:szCs w:val="30"/>
+          <w:lang w:eastAsia="pt-BR"/>
+          <w14:shadow w14:blurRad="38100" w14:dist="19050" w14:dir="2700000" w14:sx="100000" w14:sy="100000" w14:kx="0" w14:ky="0" w14:algn="tl">
+            <w14:schemeClr w14:val="dk1">
+              <w14:alpha w14:val="60000"/>
+            </w14:schemeClr>
+          </w14:shadow>
+          <w14:textOutline w14:w="0" w14:cap="flat" w14:cmpd="sng" w14:algn="ctr">
+            <w14:noFill/>
+            <w14:prstDash w14:val="solid"/>
+            <w14:round/>
+          </w14:textOutline>
+        </w:rPr>
+        <w:t>.</w:t>
+      </w:r>
     </w:p>
     <w:p>
       <w:pPr>

</xml_diff>